<commit_message>
Papildytas aprašymas prie 'hardware' dalies
</commit_message>
<xml_diff>
--- a/Aprasas/Termometras.docx
+++ b/Aprasas/Termometras.docx
@@ -557,13 +557,11 @@
         <w:outlineLvl w:val="9"/>
       </w:pPr>
       <w:bookmarkStart w:id="0" w:name="_Toc449269797"/>
-      <w:proofErr w:type="spellStart"/>
       <w:r>
         <w:lastRenderedPageBreak/>
         <w:t>turinys</w:t>
       </w:r>
       <w:bookmarkEnd w:id="0"/>
-      <w:proofErr w:type="spellEnd"/>
     </w:p>
     <w:p/>
     <w:p/>
@@ -625,103 +623,155 @@
           <w:color w:val="FF0000"/>
         </w:rPr>
       </w:pPr>
-      <w:proofErr w:type="spellStart"/>
-      <w:r>
-        <w:rPr>
-          <w:color w:val="FF0000"/>
-        </w:rPr>
-        <w:t>The</w:t>
-      </w:r>
-      <w:proofErr w:type="spellEnd"/>
+      <w:r>
+        <w:rPr>
+          <w:color w:val="FF0000"/>
+        </w:rPr>
+        <w:t>The idea of this pr</w:t>
+      </w:r>
+      <w:r>
+        <w:rPr>
+          <w:color w:val="FF0000"/>
+        </w:rPr>
+        <w:t xml:space="preserve">oject </w:t>
+      </w:r>
+      <w:r>
+        <w:rPr>
+          <w:color w:val="FF0000"/>
+        </w:rPr>
+        <w:t>is</w:t>
+      </w:r>
+      <w:r>
+        <w:rPr>
+          <w:color w:val="FF0000"/>
+        </w:rPr>
+        <w:t xml:space="preserve"> to create </w:t>
+      </w:r>
+      <w:r>
+        <w:rPr>
+          <w:color w:val="FF0000"/>
+        </w:rPr>
+        <w:t xml:space="preserve">data </w:t>
+      </w:r>
+      <w:r>
+        <w:rPr>
+          <w:color w:val="FF0000"/>
+        </w:rPr>
+        <w:t>acquisition</w:t>
+      </w:r>
+      <w:r>
+        <w:rPr>
+          <w:color w:val="FF0000"/>
+        </w:rPr>
+        <w:t xml:space="preserve"> and </w:t>
+      </w:r>
+      <w:r>
+        <w:rPr>
+          <w:color w:val="FF0000"/>
+        </w:rPr>
+        <w:t>management</w:t>
+      </w:r>
       <w:r>
         <w:rPr>
           <w:color w:val="FF0000"/>
         </w:rPr>
         <w:t xml:space="preserve"> </w:t>
       </w:r>
-      <w:proofErr w:type="spellStart"/>
-      <w:r>
-        <w:rPr>
-          <w:color w:val="FF0000"/>
-        </w:rPr>
-        <w:t>idea</w:t>
-      </w:r>
-      <w:proofErr w:type="spellEnd"/>
+      <w:r>
+        <w:rPr>
+          <w:color w:val="FF0000"/>
+        </w:rPr>
+        <w:t>system (</w:t>
+      </w:r>
+      <w:r>
+        <w:rPr>
+          <w:color w:val="FF0000"/>
+        </w:rPr>
+        <w:t>DAMS</w:t>
+      </w:r>
+      <w:r>
+        <w:rPr>
+          <w:color w:val="FF0000"/>
+        </w:rPr>
+        <w:t>)</w:t>
+      </w:r>
+      <w:r>
+        <w:rPr>
+          <w:color w:val="FF0000"/>
+        </w:rPr>
+        <w:t xml:space="preserve"> of</w:t>
+      </w:r>
       <w:r>
         <w:rPr>
           <w:color w:val="FF0000"/>
         </w:rPr>
         <w:t xml:space="preserve"> </w:t>
       </w:r>
-      <w:proofErr w:type="spellStart"/>
-      <w:r>
-        <w:rPr>
-          <w:color w:val="FF0000"/>
-        </w:rPr>
-        <w:t>of</w:t>
-      </w:r>
-      <w:proofErr w:type="spellEnd"/>
+      <w:r>
+        <w:rPr>
+          <w:color w:val="FF0000"/>
+        </w:rPr>
+        <w:t xml:space="preserve">EPC (Epilepsia </w:t>
+      </w:r>
+      <w:r>
+        <w:rPr>
+          <w:color w:val="FF0000"/>
+        </w:rPr>
+        <w:t>Partialis C</w:t>
+      </w:r>
+      <w:r>
+        <w:rPr>
+          <w:color w:val="FF0000"/>
+        </w:rPr>
+        <w:t>ontinua)</w:t>
+      </w:r>
+      <w:r>
+        <w:rPr>
+          <w:color w:val="FF0000"/>
+        </w:rPr>
+        <w:t xml:space="preserve"> patients</w:t>
+      </w:r>
+      <w:r>
+        <w:rPr>
+          <w:color w:val="FF0000"/>
+        </w:rPr>
+        <w:t xml:space="preserve">. </w:t>
+      </w:r>
+      <w:r>
+        <w:rPr>
+          <w:color w:val="FF0000"/>
+        </w:rPr>
+        <w:t>This system</w:t>
+      </w:r>
       <w:r>
         <w:rPr>
           <w:color w:val="FF0000"/>
         </w:rPr>
         <w:t xml:space="preserve"> </w:t>
       </w:r>
-      <w:proofErr w:type="spellStart"/>
-      <w:r>
-        <w:rPr>
-          <w:color w:val="FF0000"/>
-        </w:rPr>
-        <w:t>this</w:t>
-      </w:r>
-      <w:proofErr w:type="spellEnd"/>
-      <w:r>
-        <w:rPr>
-          <w:color w:val="FF0000"/>
-        </w:rPr>
-        <w:t xml:space="preserve"> pr</w:t>
-      </w:r>
-      <w:r>
-        <w:rPr>
-          <w:color w:val="FF0000"/>
-        </w:rPr>
-        <w:t xml:space="preserve">oject </w:t>
-      </w:r>
-      <w:r>
-        <w:rPr>
-          <w:color w:val="FF0000"/>
-        </w:rPr>
-        <w:t>is</w:t>
-      </w:r>
-      <w:r>
-        <w:rPr>
-          <w:color w:val="FF0000"/>
-        </w:rPr>
-        <w:t xml:space="preserve"> to create </w:t>
-      </w:r>
-      <w:r>
-        <w:rPr>
-          <w:color w:val="FF0000"/>
-        </w:rPr>
-        <w:t xml:space="preserve">data </w:t>
-      </w:r>
-      <w:r>
-        <w:rPr>
-          <w:color w:val="FF0000"/>
-        </w:rPr>
-        <w:t>acquisition</w:t>
-      </w:r>
-      <w:r>
-        <w:rPr>
-          <w:color w:val="FF0000"/>
-        </w:rPr>
-        <w:t xml:space="preserve"> and </w:t>
-      </w:r>
-      <w:r>
-        <w:rPr>
-          <w:color w:val="FF0000"/>
-        </w:rPr>
-        <w:t>management</w:t>
+      <w:r>
+        <w:rPr>
+          <w:color w:val="FF0000"/>
+        </w:rPr>
+        <w:t>is going to</w:t>
+      </w:r>
+      <w:r>
+        <w:rPr>
+          <w:color w:val="FF0000"/>
+        </w:rPr>
+        <w:t xml:space="preserve"> be used by the doctors. </w:t>
+      </w:r>
+      <w:r>
+        <w:rPr>
+          <w:color w:val="FF0000"/>
+        </w:rPr>
+        <w:t xml:space="preserve">The main requirements for </w:t>
+      </w:r>
+      <w:r>
+        <w:rPr>
+          <w:color w:val="FF0000"/>
+        </w:rPr>
+        <w:t>DAMS</w:t>
       </w:r>
       <w:r>
         <w:rPr>
@@ -733,25 +783,49 @@
         <w:rPr>
           <w:color w:val="FF0000"/>
         </w:rPr>
-        <w:t>system (</w:t>
-      </w:r>
-      <w:r>
-        <w:rPr>
-          <w:color w:val="FF0000"/>
-        </w:rPr>
-        <w:t>DAMS</w:t>
-      </w:r>
-      <w:r>
-        <w:rPr>
-          <w:color w:val="FF0000"/>
-        </w:rPr>
-        <w:t>)</w:t>
-      </w:r>
-      <w:r>
-        <w:rPr>
-          <w:color w:val="FF0000"/>
-        </w:rPr>
-        <w:t xml:space="preserve"> of</w:t>
+        <w:t>was</w:t>
+      </w:r>
+      <w:r>
+        <w:rPr>
+          <w:color w:val="FF0000"/>
+        </w:rPr>
+        <w:t xml:space="preserve"> that </w:t>
+      </w:r>
+      <w:r>
+        <w:rPr>
+          <w:color w:val="FF0000"/>
+        </w:rPr>
+        <w:t xml:space="preserve">the </w:t>
+      </w:r>
+      <w:r>
+        <w:rPr>
+          <w:color w:val="FF0000"/>
+        </w:rPr>
+        <w:t>system has</w:t>
+      </w:r>
+      <w:r>
+        <w:rPr>
+          <w:color w:val="FF0000"/>
+        </w:rPr>
+        <w:t xml:space="preserve"> to </w:t>
+      </w:r>
+      <w:r>
+        <w:rPr>
+          <w:color w:val="FF0000"/>
+        </w:rPr>
+        <w:t xml:space="preserve">be able to track all the </w:t>
+      </w:r>
+      <w:r>
+        <w:rPr>
+          <w:color w:val="FF0000"/>
+        </w:rPr>
+        <w:t xml:space="preserve">medical </w:t>
+      </w:r>
+      <w:r>
+        <w:rPr>
+          <w:color w:val="FF0000"/>
+        </w:rPr>
+        <w:t>history</w:t>
       </w:r>
       <w:r>
         <w:rPr>
@@ -763,59 +837,146 @@
         <w:rPr>
           <w:color w:val="FF0000"/>
         </w:rPr>
-        <w:t>EPC (</w:t>
-      </w:r>
-      <w:proofErr w:type="spellStart"/>
-      <w:r>
-        <w:rPr>
-          <w:color w:val="FF0000"/>
-        </w:rPr>
-        <w:t>Epilepsia</w:t>
-      </w:r>
-      <w:proofErr w:type="spellEnd"/>
+        <w:t>and treatment records about epilepsy</w:t>
+      </w:r>
+      <w:r>
+        <w:rPr>
+          <w:color w:val="FF0000"/>
+        </w:rPr>
+        <w:t xml:space="preserve"> patient</w:t>
+      </w:r>
+      <w:r>
+        <w:rPr>
+          <w:color w:val="FF0000"/>
+        </w:rPr>
+        <w:t>s</w:t>
+      </w:r>
+      <w:r>
+        <w:rPr>
+          <w:color w:val="FF0000"/>
+        </w:rPr>
+        <w:t xml:space="preserve">. </w:t>
+      </w:r>
+      <w:r>
+        <w:rPr>
+          <w:color w:val="FF0000"/>
+        </w:rPr>
+        <w:t xml:space="preserve">There </w:t>
+      </w:r>
+      <w:r>
+        <w:rPr>
+          <w:color w:val="FF0000"/>
+        </w:rPr>
+        <w:t xml:space="preserve">also </w:t>
+      </w:r>
+      <w:r>
+        <w:rPr>
+          <w:color w:val="FF0000"/>
+        </w:rPr>
+        <w:t xml:space="preserve">has to be invitation system, and three user types: administrator, coordinator, and doctor. </w:t>
+      </w:r>
+    </w:p>
+    <w:p>
+      <w:pPr>
+        <w:rPr>
+          <w:color w:val="FF0000"/>
+        </w:rPr>
+      </w:pPr>
+      <w:r>
+        <w:rPr>
+          <w:color w:val="FF0000"/>
+        </w:rPr>
+        <w:t>By</w:t>
+      </w:r>
+      <w:r>
+        <w:rPr>
+          <w:color w:val="FF0000"/>
+        </w:rPr>
+        <w:t xml:space="preserve"> using “Django” web framework</w:t>
+      </w:r>
+      <w:r>
+        <w:rPr>
+          <w:color w:val="FF0000"/>
+        </w:rPr>
+        <w:t xml:space="preserve"> and Post</w:t>
+      </w:r>
+      <w:r>
+        <w:rPr>
+          <w:color w:val="FF0000"/>
+        </w:rPr>
+        <w:t>g</w:t>
+      </w:r>
+      <w:r>
+        <w:rPr>
+          <w:color w:val="FF0000"/>
+        </w:rPr>
+        <w:t>reSQL database management system</w:t>
+      </w:r>
       <w:r>
         <w:rPr>
           <w:color w:val="FF0000"/>
         </w:rPr>
         <w:t xml:space="preserve"> </w:t>
       </w:r>
-      <w:proofErr w:type="spellStart"/>
-      <w:r>
-        <w:rPr>
-          <w:color w:val="FF0000"/>
-        </w:rPr>
-        <w:t>Partialis</w:t>
-      </w:r>
-      <w:proofErr w:type="spellEnd"/>
-      <w:r>
-        <w:rPr>
-          <w:color w:val="FF0000"/>
-        </w:rPr>
-        <w:t xml:space="preserve"> C</w:t>
-      </w:r>
-      <w:r>
-        <w:rPr>
-          <w:color w:val="FF0000"/>
-        </w:rPr>
-        <w:t>ontinua)</w:t>
-      </w:r>
-      <w:r>
-        <w:rPr>
-          <w:color w:val="FF0000"/>
-        </w:rPr>
-        <w:t xml:space="preserve"> patients</w:t>
-      </w:r>
-      <w:r>
-        <w:rPr>
-          <w:color w:val="FF0000"/>
-        </w:rPr>
-        <w:t xml:space="preserve">. </w:t>
-      </w:r>
-      <w:r>
-        <w:rPr>
-          <w:color w:val="FF0000"/>
-        </w:rPr>
-        <w:t>This system</w:t>
+      <w:r>
+        <w:rPr>
+          <w:color w:val="FF0000"/>
+        </w:rPr>
+        <w:t xml:space="preserve">we have </w:t>
+      </w:r>
+      <w:r>
+        <w:rPr>
+          <w:color w:val="FF0000"/>
+        </w:rPr>
+        <w:t xml:space="preserve">implemented </w:t>
+      </w:r>
+      <w:r>
+        <w:rPr>
+          <w:color w:val="FF0000"/>
+        </w:rPr>
+        <w:t xml:space="preserve">login, registration, profile, and invite functionality. </w:t>
+      </w:r>
+      <w:r>
+        <w:rPr>
+          <w:color w:val="FF0000"/>
+        </w:rPr>
+        <w:t>System allows to</w:t>
+      </w:r>
+      <w:r>
+        <w:rPr>
+          <w:color w:val="FF0000"/>
+        </w:rPr>
+        <w:t xml:space="preserve"> send three types of messages to users: private, public, and messages for coordinators. </w:t>
+      </w:r>
+      <w:r>
+        <w:rPr>
+          <w:color w:val="FF0000"/>
+        </w:rPr>
+        <w:t xml:space="preserve">System has functionality that supports user management. </w:t>
+      </w:r>
+      <w:r>
+        <w:rPr>
+          <w:color w:val="FF0000"/>
+        </w:rPr>
+        <w:t>Also the core functionality is added – case management. Users are able to add, edit, change approve setting on cases</w:t>
+      </w:r>
+      <w:r>
+        <w:rPr>
+          <w:color w:val="FF0000"/>
+        </w:rPr>
+        <w:t>, export them to CSV files</w:t>
+      </w:r>
+      <w:r>
+        <w:rPr>
+          <w:color w:val="FF0000"/>
+        </w:rPr>
+        <w:t>. System also allows to search for specific cases</w:t>
+      </w:r>
+      <w:r>
+        <w:rPr>
+          <w:color w:val="FF0000"/>
+        </w:rPr>
+        <w:t>,</w:t>
       </w:r>
       <w:r>
         <w:rPr>
@@ -827,25 +988,7 @@
         <w:rPr>
           <w:color w:val="FF0000"/>
         </w:rPr>
-        <w:t>is going to</w:t>
-      </w:r>
-      <w:r>
-        <w:rPr>
-          <w:color w:val="FF0000"/>
-        </w:rPr>
-        <w:t xml:space="preserve"> be used by the doctors. </w:t>
-      </w:r>
-      <w:r>
-        <w:rPr>
-          <w:color w:val="FF0000"/>
-        </w:rPr>
-        <w:t xml:space="preserve">The main requirements for </w:t>
-      </w:r>
-      <w:r>
-        <w:rPr>
-          <w:color w:val="FF0000"/>
-        </w:rPr>
-        <w:t>DAMS</w:t>
+        <w:t>view cases added by each user,</w:t>
       </w:r>
       <w:r>
         <w:rPr>
@@ -857,309 +1000,6 @@
         <w:rPr>
           <w:color w:val="FF0000"/>
         </w:rPr>
-        <w:t>was</w:t>
-      </w:r>
-      <w:r>
-        <w:rPr>
-          <w:color w:val="FF0000"/>
-        </w:rPr>
-        <w:t xml:space="preserve"> that </w:t>
-      </w:r>
-      <w:r>
-        <w:rPr>
-          <w:color w:val="FF0000"/>
-        </w:rPr>
-        <w:t xml:space="preserve">the </w:t>
-      </w:r>
-      <w:r>
-        <w:rPr>
-          <w:color w:val="FF0000"/>
-        </w:rPr>
-        <w:t>system has</w:t>
-      </w:r>
-      <w:r>
-        <w:rPr>
-          <w:color w:val="FF0000"/>
-        </w:rPr>
-        <w:t xml:space="preserve"> to </w:t>
-      </w:r>
-      <w:r>
-        <w:rPr>
-          <w:color w:val="FF0000"/>
-        </w:rPr>
-        <w:t xml:space="preserve">be able to track all the </w:t>
-      </w:r>
-      <w:r>
-        <w:rPr>
-          <w:color w:val="FF0000"/>
-        </w:rPr>
-        <w:t xml:space="preserve">medical </w:t>
-      </w:r>
-      <w:r>
-        <w:rPr>
-          <w:color w:val="FF0000"/>
-        </w:rPr>
-        <w:t>history</w:t>
-      </w:r>
-      <w:r>
-        <w:rPr>
-          <w:color w:val="FF0000"/>
-        </w:rPr>
-        <w:t xml:space="preserve"> </w:t>
-      </w:r>
-      <w:r>
-        <w:rPr>
-          <w:color w:val="FF0000"/>
-        </w:rPr>
-        <w:t>and treatment records about epilepsy</w:t>
-      </w:r>
-      <w:r>
-        <w:rPr>
-          <w:color w:val="FF0000"/>
-        </w:rPr>
-        <w:t xml:space="preserve"> patient</w:t>
-      </w:r>
-      <w:r>
-        <w:rPr>
-          <w:color w:val="FF0000"/>
-        </w:rPr>
-        <w:t>s</w:t>
-      </w:r>
-      <w:r>
-        <w:rPr>
-          <w:color w:val="FF0000"/>
-        </w:rPr>
-        <w:t xml:space="preserve">. </w:t>
-      </w:r>
-      <w:r>
-        <w:rPr>
-          <w:color w:val="FF0000"/>
-        </w:rPr>
-        <w:t xml:space="preserve">There </w:t>
-      </w:r>
-      <w:r>
-        <w:rPr>
-          <w:color w:val="FF0000"/>
-        </w:rPr>
-        <w:t xml:space="preserve">also </w:t>
-      </w:r>
-      <w:r>
-        <w:rPr>
-          <w:color w:val="FF0000"/>
-        </w:rPr>
-        <w:t xml:space="preserve">has to be invitation system, and three user types: administrator, coordinator, and doctor. </w:t>
-      </w:r>
-    </w:p>
-    <w:p>
-      <w:pPr>
-        <w:rPr>
-          <w:color w:val="FF0000"/>
-        </w:rPr>
-      </w:pPr>
-      <w:r>
-        <w:rPr>
-          <w:color w:val="FF0000"/>
-        </w:rPr>
-        <w:t>By</w:t>
-      </w:r>
-      <w:r>
-        <w:rPr>
-          <w:color w:val="FF0000"/>
-        </w:rPr>
-        <w:t xml:space="preserve"> using “Django” web framework</w:t>
-      </w:r>
-      <w:r>
-        <w:rPr>
-          <w:color w:val="FF0000"/>
-        </w:rPr>
-        <w:t xml:space="preserve"> and Post</w:t>
-      </w:r>
-      <w:r>
-        <w:rPr>
-          <w:color w:val="FF0000"/>
-        </w:rPr>
-        <w:t>g</w:t>
-      </w:r>
-      <w:r>
-        <w:rPr>
-          <w:color w:val="FF0000"/>
-        </w:rPr>
-        <w:t>reSQL database management system</w:t>
-      </w:r>
-      <w:r>
-        <w:rPr>
-          <w:color w:val="FF0000"/>
-        </w:rPr>
-        <w:t xml:space="preserve"> </w:t>
-      </w:r>
-      <w:r>
-        <w:rPr>
-          <w:color w:val="FF0000"/>
-        </w:rPr>
-        <w:t xml:space="preserve">we </w:t>
-      </w:r>
-      <w:proofErr w:type="spellStart"/>
-      <w:r>
-        <w:rPr>
-          <w:color w:val="FF0000"/>
-        </w:rPr>
-        <w:t>have</w:t>
-      </w:r>
-      <w:proofErr w:type="spellEnd"/>
-      <w:r>
-        <w:rPr>
-          <w:color w:val="FF0000"/>
-        </w:rPr>
-        <w:t xml:space="preserve"> </w:t>
-      </w:r>
-      <w:proofErr w:type="spellStart"/>
-      <w:r>
-        <w:rPr>
-          <w:color w:val="FF0000"/>
-        </w:rPr>
-        <w:t>implemented</w:t>
-      </w:r>
-      <w:proofErr w:type="spellEnd"/>
-      <w:r>
-        <w:rPr>
-          <w:color w:val="FF0000"/>
-        </w:rPr>
-        <w:t xml:space="preserve"> </w:t>
-      </w:r>
-      <w:proofErr w:type="spellStart"/>
-      <w:r>
-        <w:rPr>
-          <w:color w:val="FF0000"/>
-        </w:rPr>
-        <w:t>login</w:t>
-      </w:r>
-      <w:proofErr w:type="spellEnd"/>
-      <w:r>
-        <w:rPr>
-          <w:color w:val="FF0000"/>
-        </w:rPr>
-        <w:t xml:space="preserve">, </w:t>
-      </w:r>
-      <w:proofErr w:type="spellStart"/>
-      <w:r>
-        <w:rPr>
-          <w:color w:val="FF0000"/>
-        </w:rPr>
-        <w:t>registration</w:t>
-      </w:r>
-      <w:proofErr w:type="spellEnd"/>
-      <w:r>
-        <w:rPr>
-          <w:color w:val="FF0000"/>
-        </w:rPr>
-        <w:t xml:space="preserve">, </w:t>
-      </w:r>
-      <w:proofErr w:type="spellStart"/>
-      <w:r>
-        <w:rPr>
-          <w:color w:val="FF0000"/>
-        </w:rPr>
-        <w:t>profile</w:t>
-      </w:r>
-      <w:proofErr w:type="spellEnd"/>
-      <w:r>
-        <w:rPr>
-          <w:color w:val="FF0000"/>
-        </w:rPr>
-        <w:t xml:space="preserve">, </w:t>
-      </w:r>
-      <w:proofErr w:type="spellStart"/>
-      <w:r>
-        <w:rPr>
-          <w:color w:val="FF0000"/>
-        </w:rPr>
-        <w:t>and</w:t>
-      </w:r>
-      <w:proofErr w:type="spellEnd"/>
-      <w:r>
-        <w:rPr>
-          <w:color w:val="FF0000"/>
-        </w:rPr>
-        <w:t xml:space="preserve"> </w:t>
-      </w:r>
-      <w:proofErr w:type="spellStart"/>
-      <w:r>
-        <w:rPr>
-          <w:color w:val="FF0000"/>
-        </w:rPr>
-        <w:t>invite</w:t>
-      </w:r>
-      <w:proofErr w:type="spellEnd"/>
-      <w:r>
-        <w:rPr>
-          <w:color w:val="FF0000"/>
-        </w:rPr>
-        <w:t xml:space="preserve"> functionality. </w:t>
-      </w:r>
-      <w:r>
-        <w:rPr>
-          <w:color w:val="FF0000"/>
-        </w:rPr>
-        <w:t>System allows to</w:t>
-      </w:r>
-      <w:r>
-        <w:rPr>
-          <w:color w:val="FF0000"/>
-        </w:rPr>
-        <w:t xml:space="preserve"> send three types of messages to users: private, public, and messages for coordinators. </w:t>
-      </w:r>
-      <w:r>
-        <w:rPr>
-          <w:color w:val="FF0000"/>
-        </w:rPr>
-        <w:t xml:space="preserve">System has functionality that supports user management. </w:t>
-      </w:r>
-      <w:r>
-        <w:rPr>
-          <w:color w:val="FF0000"/>
-        </w:rPr>
-        <w:t>Also the core functionality is added – case management. Users are able to add, edit, change approve setting on cases</w:t>
-      </w:r>
-      <w:r>
-        <w:rPr>
-          <w:color w:val="FF0000"/>
-        </w:rPr>
-        <w:t>, export them to CSV files</w:t>
-      </w:r>
-      <w:r>
-        <w:rPr>
-          <w:color w:val="FF0000"/>
-        </w:rPr>
-        <w:t>. System also allows to search for specific cases</w:t>
-      </w:r>
-      <w:r>
-        <w:rPr>
-          <w:color w:val="FF0000"/>
-        </w:rPr>
-        <w:t>,</w:t>
-      </w:r>
-      <w:r>
-        <w:rPr>
-          <w:color w:val="FF0000"/>
-        </w:rPr>
-        <w:t xml:space="preserve"> </w:t>
-      </w:r>
-      <w:r>
-        <w:rPr>
-          <w:color w:val="FF0000"/>
-        </w:rPr>
-        <w:t>view cases added by each user,</w:t>
-      </w:r>
-      <w:r>
-        <w:rPr>
-          <w:color w:val="FF0000"/>
-        </w:rPr>
-        <w:t xml:space="preserve"> </w:t>
-      </w:r>
-      <w:r>
-        <w:rPr>
-          <w:color w:val="FF0000"/>
-        </w:rPr>
         <w:t>a</w:t>
       </w:r>
       <w:r>
@@ -1210,49 +1050,13 @@
         <w:rPr>
           <w:color w:val="FF0000"/>
         </w:rPr>
-        <w:t xml:space="preserve"> </w:t>
-      </w:r>
-      <w:proofErr w:type="spellStart"/>
-      <w:r>
-        <w:rPr>
-          <w:color w:val="FF0000"/>
-        </w:rPr>
-        <w:t>and</w:t>
-      </w:r>
-      <w:proofErr w:type="spellEnd"/>
-      <w:r>
-        <w:rPr>
-          <w:color w:val="FF0000"/>
-        </w:rPr>
-        <w:t xml:space="preserve"> </w:t>
-      </w:r>
-      <w:proofErr w:type="spellStart"/>
-      <w:r>
-        <w:rPr>
-          <w:color w:val="FF0000"/>
-        </w:rPr>
-        <w:t>implementation</w:t>
-      </w:r>
-      <w:proofErr w:type="spellEnd"/>
-      <w:r>
-        <w:rPr>
-          <w:color w:val="FF0000"/>
-        </w:rPr>
-        <w:t xml:space="preserve"> </w:t>
-      </w:r>
-      <w:proofErr w:type="spellStart"/>
-      <w:r>
-        <w:rPr>
-          <w:color w:val="FF0000"/>
-        </w:rPr>
-        <w:t>of</w:t>
-      </w:r>
-      <w:proofErr w:type="spellEnd"/>
-      <w:r>
-        <w:rPr>
-          <w:color w:val="FF0000"/>
-        </w:rPr>
-        <w:t xml:space="preserve"> </w:t>
+        <w:t xml:space="preserve"> and implementation</w:t>
+      </w:r>
+      <w:r>
+        <w:rPr>
+          <w:color w:val="FF0000"/>
+        </w:rPr>
+        <w:t xml:space="preserve"> of </w:t>
       </w:r>
       <w:r>
         <w:rPr>
@@ -1302,7 +1106,6 @@
         <w:outlineLvl w:val="9"/>
       </w:pPr>
       <w:bookmarkStart w:id="3" w:name="_Toc449269799"/>
-      <w:proofErr w:type="spellStart"/>
       <w:r>
         <w:lastRenderedPageBreak/>
         <w:t>S</w:t>
@@ -1312,7 +1115,6 @@
         <w:t>umarry</w:t>
       </w:r>
       <w:bookmarkEnd w:id="3"/>
-      <w:proofErr w:type="spellEnd"/>
     </w:p>
     <w:p>
       <w:pPr>
@@ -1474,23 +1276,13 @@
         </w:rPr>
         <w:t>„</w:t>
       </w:r>
-      <w:proofErr w:type="spellStart"/>
-      <w:r>
-        <w:rPr>
-          <w:rFonts w:cs="Times New Roman"/>
-          <w:color w:val="FF0000"/>
-          <w:szCs w:val="24"/>
-        </w:rPr>
-        <w:t>Django</w:t>
-      </w:r>
-      <w:proofErr w:type="spellEnd"/>
-      <w:r>
-        <w:rPr>
-          <w:rFonts w:cs="Times New Roman"/>
-          <w:color w:val="FF0000"/>
-          <w:szCs w:val="24"/>
-        </w:rPr>
-        <w:t xml:space="preserve">” </w:t>
+      <w:r>
+        <w:rPr>
+          <w:rFonts w:cs="Times New Roman"/>
+          <w:color w:val="FF0000"/>
+          <w:szCs w:val="24"/>
+        </w:rPr>
+        <w:t xml:space="preserve">Django” </w:t>
       </w:r>
       <w:r>
         <w:rPr>
@@ -1505,17 +1297,8 @@
           <w:color w:val="FF0000"/>
           <w:szCs w:val="24"/>
         </w:rPr>
-        <w:t xml:space="preserve">ir </w:t>
-      </w:r>
-      <w:proofErr w:type="spellStart"/>
-      <w:r>
-        <w:rPr>
-          <w:color w:val="FF0000"/>
-          <w:szCs w:val="24"/>
-        </w:rPr>
-        <w:t>PostgreSQL</w:t>
-      </w:r>
-      <w:proofErr w:type="spellEnd"/>
+        <w:t>ir PostgreSQL</w:t>
+      </w:r>
       <w:r>
         <w:rPr>
           <w:color w:val="FF0000"/>
@@ -1772,16 +1555,110 @@
           <w:szCs w:val="24"/>
         </w:rPr>
       </w:pPr>
-      <w:proofErr w:type="spellStart"/>
-      <w:r>
-        <w:rPr>
-          <w:rFonts w:cs="Times New Roman"/>
-          <w:color w:val="FF0000"/>
-          <w:szCs w:val="24"/>
-        </w:rPr>
-        <w:t>Vision</w:t>
-      </w:r>
-      <w:proofErr w:type="spellEnd"/>
+      <w:r>
+        <w:rPr>
+          <w:rFonts w:cs="Times New Roman"/>
+          <w:color w:val="FF0000"/>
+          <w:szCs w:val="24"/>
+        </w:rPr>
+        <w:t xml:space="preserve">Vision of the project is to create the </w:t>
+      </w:r>
+      <w:r>
+        <w:rPr>
+          <w:rFonts w:cs="Times New Roman"/>
+          <w:color w:val="FF0000"/>
+          <w:szCs w:val="24"/>
+        </w:rPr>
+        <w:t xml:space="preserve">data </w:t>
+      </w:r>
+      <w:r>
+        <w:rPr>
+          <w:rFonts w:cs="Times New Roman"/>
+          <w:color w:val="FF0000"/>
+          <w:szCs w:val="24"/>
+        </w:rPr>
+        <w:t xml:space="preserve">management and acquisition system </w:t>
+      </w:r>
+      <w:r>
+        <w:rPr>
+          <w:rFonts w:cs="Times New Roman"/>
+          <w:color w:val="FF0000"/>
+          <w:szCs w:val="24"/>
+        </w:rPr>
+        <w:t xml:space="preserve">(DAMS) </w:t>
+      </w:r>
+      <w:r>
+        <w:rPr>
+          <w:rFonts w:cs="Times New Roman"/>
+          <w:color w:val="FF0000"/>
+          <w:szCs w:val="24"/>
+        </w:rPr>
+        <w:t xml:space="preserve">of EPC (Epilepsia </w:t>
+      </w:r>
+      <w:r>
+        <w:rPr>
+          <w:rFonts w:cs="Times New Roman"/>
+          <w:color w:val="FF0000"/>
+          <w:szCs w:val="24"/>
+        </w:rPr>
+        <w:t>P</w:t>
+      </w:r>
+      <w:r>
+        <w:rPr>
+          <w:rFonts w:cs="Times New Roman"/>
+          <w:color w:val="FF0000"/>
+          <w:szCs w:val="24"/>
+        </w:rPr>
+        <w:t xml:space="preserve">artialis </w:t>
+      </w:r>
+      <w:r>
+        <w:rPr>
+          <w:rFonts w:cs="Times New Roman"/>
+          <w:color w:val="FF0000"/>
+          <w:szCs w:val="24"/>
+        </w:rPr>
+        <w:t>C</w:t>
+      </w:r>
+      <w:r>
+        <w:rPr>
+          <w:rFonts w:cs="Times New Roman"/>
+          <w:color w:val="FF0000"/>
+          <w:szCs w:val="24"/>
+        </w:rPr>
+        <w:t xml:space="preserve">ontinua) patients. </w:t>
+      </w:r>
+      <w:r>
+        <w:rPr>
+          <w:rFonts w:cs="Times New Roman"/>
+          <w:color w:val="FF0000"/>
+          <w:szCs w:val="24"/>
+        </w:rPr>
+        <w:t xml:space="preserve">System </w:t>
+      </w:r>
+      <w:r>
+        <w:rPr>
+          <w:rFonts w:cs="Times New Roman"/>
+          <w:color w:val="FF0000"/>
+          <w:szCs w:val="24"/>
+        </w:rPr>
+        <w:t xml:space="preserve">will store all needed information about patients including </w:t>
+      </w:r>
+      <w:r>
+        <w:rPr>
+          <w:rFonts w:cs="Times New Roman"/>
+          <w:color w:val="FF0000"/>
+          <w:szCs w:val="24"/>
+        </w:rPr>
+        <w:t>gender</w:t>
+      </w:r>
+      <w:r>
+        <w:rPr>
+          <w:rFonts w:cs="Times New Roman"/>
+          <w:color w:val="FF0000"/>
+          <w:szCs w:val="24"/>
+        </w:rPr>
+        <w:t>, diagnosis, family history, frequency of seizures, length of seizures, findings, successful treatments, unsuccessful treatments and more. Personal data like name or surname will not be stored.</w:t>
+      </w:r>
       <w:r>
         <w:rPr>
           <w:rFonts w:cs="Times New Roman"/>
@@ -1790,344 +1667,473 @@
         </w:rPr>
         <w:t xml:space="preserve"> </w:t>
       </w:r>
-      <w:proofErr w:type="spellStart"/>
-      <w:r>
-        <w:rPr>
-          <w:rFonts w:cs="Times New Roman"/>
-          <w:color w:val="FF0000"/>
-          <w:szCs w:val="24"/>
-        </w:rPr>
-        <w:t>of</w:t>
-      </w:r>
-      <w:proofErr w:type="spellEnd"/>
-      <w:r>
-        <w:rPr>
-          <w:rFonts w:cs="Times New Roman"/>
-          <w:color w:val="FF0000"/>
-          <w:szCs w:val="24"/>
+      <w:r>
+        <w:rPr>
+          <w:rFonts w:cs="Times New Roman"/>
+          <w:color w:val="FF0000"/>
+          <w:szCs w:val="24"/>
+        </w:rPr>
+        <w:t xml:space="preserve">Also it </w:t>
+      </w:r>
+      <w:r>
+        <w:rPr>
+          <w:rFonts w:cs="Times New Roman"/>
+          <w:color w:val="FF0000"/>
+          <w:szCs w:val="24"/>
+        </w:rPr>
+        <w:t>was</w:t>
+      </w:r>
+      <w:r>
+        <w:rPr>
+          <w:rFonts w:cs="Times New Roman"/>
+          <w:color w:val="FF0000"/>
+          <w:szCs w:val="24"/>
+        </w:rPr>
+        <w:t xml:space="preserve"> needed to create some kind of </w:t>
+      </w:r>
+      <w:r>
+        <w:rPr>
+          <w:rFonts w:cs="Times New Roman"/>
+          <w:color w:val="FF0000"/>
+          <w:szCs w:val="24"/>
+        </w:rPr>
+        <w:t>invitation system.</w:t>
+      </w:r>
+    </w:p>
+    <w:p>
+      <w:pPr>
+        <w:rPr>
+          <w:color w:val="FF0000"/>
+        </w:rPr>
+      </w:pPr>
+      <w:r>
+        <w:rPr>
+          <w:color w:val="FF0000"/>
+        </w:rPr>
+        <w:t xml:space="preserve">Nowadays </w:t>
+      </w:r>
+      <w:r>
+        <w:rPr>
+          <w:color w:val="FF0000"/>
+        </w:rPr>
+        <w:t>doctors who deal with epilepsy disorder</w:t>
+      </w:r>
+      <w:r>
+        <w:rPr>
+          <w:color w:val="FF0000"/>
+        </w:rPr>
+        <w:t xml:space="preserve"> are using </w:t>
+      </w:r>
+      <w:r>
+        <w:rPr>
+          <w:color w:val="FF0000"/>
+        </w:rPr>
+        <w:t>old and primitive</w:t>
+      </w:r>
+      <w:r>
+        <w:rPr>
+          <w:color w:val="FF0000"/>
+        </w:rPr>
+        <w:t xml:space="preserve"> way of collecting </w:t>
+      </w:r>
+      <w:r>
+        <w:rPr>
+          <w:color w:val="FF0000"/>
+        </w:rPr>
+        <w:t xml:space="preserve">and sharing </w:t>
+      </w:r>
+      <w:r>
+        <w:rPr>
+          <w:color w:val="FF0000"/>
+        </w:rPr>
+        <w:t>data about epilepsy patients</w:t>
+      </w:r>
+      <w:r>
+        <w:rPr>
+          <w:color w:val="FF0000"/>
+        </w:rPr>
+        <w:t xml:space="preserve">. </w:t>
+      </w:r>
+      <w:r>
+        <w:rPr>
+          <w:color w:val="FF0000"/>
+        </w:rPr>
+        <w:t xml:space="preserve">All the information </w:t>
+      </w:r>
+      <w:r>
+        <w:rPr>
+          <w:color w:val="FF0000"/>
+        </w:rPr>
+        <w:t xml:space="preserve">about every patient is sent to one person using email and </w:t>
+      </w:r>
+      <w:r>
+        <w:rPr>
+          <w:color w:val="FF0000"/>
+        </w:rPr>
+        <w:t xml:space="preserve">stored in Word or Excel files written in </w:t>
+      </w:r>
+      <w:r>
+        <w:rPr>
+          <w:color w:val="FF0000"/>
+        </w:rPr>
+        <w:t xml:space="preserve">free-from. This method of storing information is not safe and </w:t>
+      </w:r>
+      <w:r>
+        <w:rPr>
+          <w:color w:val="FF0000"/>
+        </w:rPr>
+        <w:t>extremely</w:t>
+      </w:r>
+      <w:r>
+        <w:rPr>
+          <w:color w:val="FF0000"/>
+        </w:rPr>
+        <w:t xml:space="preserve"> inconvenient. </w:t>
+      </w:r>
+      <w:r>
+        <w:rPr>
+          <w:color w:val="FF0000"/>
+        </w:rPr>
+        <w:t xml:space="preserve">Our </w:t>
+      </w:r>
+      <w:r>
+        <w:rPr>
+          <w:color w:val="FF0000"/>
+        </w:rPr>
+        <w:t xml:space="preserve">goal is to create a new data </w:t>
+      </w:r>
+      <w:r>
+        <w:rPr>
+          <w:color w:val="FF0000"/>
+        </w:rPr>
+        <w:t xml:space="preserve">acquisition </w:t>
+      </w:r>
+      <w:r>
+        <w:rPr>
+          <w:color w:val="FF0000"/>
+        </w:rPr>
+        <w:t xml:space="preserve">and </w:t>
+      </w:r>
+      <w:r>
+        <w:rPr>
+          <w:color w:val="FF0000"/>
+        </w:rPr>
+        <w:t>management</w:t>
+      </w:r>
+      <w:r>
+        <w:rPr>
+          <w:color w:val="FF0000"/>
         </w:rPr>
         <w:t xml:space="preserve"> </w:t>
       </w:r>
-      <w:proofErr w:type="spellStart"/>
-      <w:r>
-        <w:rPr>
-          <w:rFonts w:cs="Times New Roman"/>
-          <w:color w:val="FF0000"/>
-          <w:szCs w:val="24"/>
-        </w:rPr>
-        <w:t>the</w:t>
-      </w:r>
-      <w:proofErr w:type="spellEnd"/>
-      <w:r>
-        <w:rPr>
-          <w:rFonts w:cs="Times New Roman"/>
-          <w:color w:val="FF0000"/>
-          <w:szCs w:val="24"/>
+      <w:r>
+        <w:rPr>
+          <w:color w:val="FF0000"/>
+        </w:rPr>
+        <w:t xml:space="preserve">system </w:t>
+      </w:r>
+      <w:r>
+        <w:rPr>
+          <w:color w:val="FF0000"/>
+        </w:rPr>
+        <w:t>(</w:t>
+      </w:r>
+      <w:r>
+        <w:rPr>
+          <w:color w:val="FF0000"/>
+        </w:rPr>
+        <w:t>DAMS</w:t>
+      </w:r>
+      <w:r>
+        <w:rPr>
+          <w:color w:val="FF0000"/>
+        </w:rPr>
+        <w:t xml:space="preserve">) </w:t>
+      </w:r>
+      <w:r>
+        <w:rPr>
+          <w:color w:val="FF0000"/>
+        </w:rPr>
+        <w:t xml:space="preserve">for the doctors. </w:t>
+      </w:r>
+      <w:r>
+        <w:rPr>
+          <w:color w:val="FF0000"/>
+        </w:rPr>
+        <w:fldChar w:fldCharType="begin"/>
+      </w:r>
+      <w:r>
+        <w:rPr>
+          <w:color w:val="FF0000"/>
+        </w:rPr>
+        <w:instrText xml:space="preserve"> REF _Ref414958360 </w:instrText>
+      </w:r>
+      <w:r>
+        <w:rPr>
+          <w:color w:val="FF0000"/>
+        </w:rPr>
+        <w:fldChar w:fldCharType="separate"/>
+      </w:r>
+      <w:r>
+        <w:rPr>
+          <w:color w:val="FF0000"/>
+        </w:rPr>
+        <w:t xml:space="preserve">Figure </w:t>
+      </w:r>
+      <w:r>
+        <w:rPr>
+          <w:noProof/>
+          <w:color w:val="FF0000"/>
+        </w:rPr>
+        <w:t>1</w:t>
+      </w:r>
+      <w:r>
+        <w:rPr>
+          <w:noProof/>
+          <w:color w:val="FF0000"/>
+        </w:rPr>
+        <w:fldChar w:fldCharType="end"/>
+      </w:r>
+      <w:r>
+        <w:rPr>
+          <w:rFonts w:cs="Times New Roman"/>
+          <w:color w:val="FF0000"/>
+          <w:szCs w:val="24"/>
+        </w:rPr>
+        <w:t xml:space="preserve"> shows schema of DAMS. </w:t>
+      </w:r>
+      <w:r>
+        <w:rPr>
+          <w:rFonts w:cs="Times New Roman"/>
+          <w:color w:val="FF0000"/>
+          <w:szCs w:val="24"/>
+        </w:rPr>
+        <w:t xml:space="preserve">The idea </w:t>
+      </w:r>
+      <w:r>
+        <w:rPr>
+          <w:rFonts w:cs="Times New Roman"/>
+          <w:color w:val="FF0000"/>
+          <w:szCs w:val="24"/>
+        </w:rPr>
+        <w:t>was</w:t>
+      </w:r>
+      <w:r>
+        <w:rPr>
+          <w:rFonts w:cs="Times New Roman"/>
+          <w:color w:val="FF0000"/>
+          <w:szCs w:val="24"/>
+        </w:rPr>
+        <w:t xml:space="preserve"> to create a website for DAMS. </w:t>
+      </w:r>
+      <w:r>
+        <w:rPr>
+          <w:rFonts w:cs="Times New Roman"/>
+          <w:color w:val="FF0000"/>
+          <w:szCs w:val="24"/>
+        </w:rPr>
+        <w:t>Once doctor was invited and registered, then d</w:t>
+      </w:r>
+      <w:r>
+        <w:rPr>
+          <w:rFonts w:cs="Times New Roman"/>
+          <w:color w:val="FF0000"/>
+          <w:szCs w:val="24"/>
+        </w:rPr>
+        <w:t xml:space="preserve">octors </w:t>
+      </w:r>
+      <w:r>
+        <w:rPr>
+          <w:rFonts w:cs="Times New Roman"/>
+          <w:color w:val="FF0000"/>
+          <w:szCs w:val="24"/>
+        </w:rPr>
+        <w:t>are able to</w:t>
+      </w:r>
+      <w:r>
+        <w:rPr>
+          <w:rFonts w:cs="Times New Roman"/>
+          <w:color w:val="FF0000"/>
+          <w:szCs w:val="24"/>
+        </w:rPr>
+        <w:t xml:space="preserve"> log in into the website using correct credentials. Then they </w:t>
+      </w:r>
+      <w:r>
+        <w:rPr>
+          <w:rFonts w:cs="Times New Roman"/>
+          <w:color w:val="FF0000"/>
+          <w:szCs w:val="24"/>
+        </w:rPr>
+        <w:t>are</w:t>
+      </w:r>
+      <w:r>
+        <w:rPr>
+          <w:rFonts w:cs="Times New Roman"/>
+          <w:color w:val="FF0000"/>
+          <w:szCs w:val="24"/>
+        </w:rPr>
+        <w:t xml:space="preserve"> redirected to the menu, where they can select to browse cases, add new one or to continue filling other case</w:t>
+      </w:r>
+      <w:r>
+        <w:rPr>
+          <w:rFonts w:cs="Times New Roman"/>
+          <w:color w:val="FF0000"/>
+          <w:szCs w:val="24"/>
+        </w:rPr>
+        <w:t xml:space="preserve"> by adding follow-ups</w:t>
+      </w:r>
+      <w:r>
+        <w:rPr>
+          <w:rFonts w:cs="Times New Roman"/>
+          <w:color w:val="FF0000"/>
+          <w:szCs w:val="24"/>
+        </w:rPr>
+        <w:t xml:space="preserve">. Also there </w:t>
+      </w:r>
+      <w:r>
+        <w:rPr>
+          <w:rFonts w:cs="Times New Roman"/>
+          <w:color w:val="FF0000"/>
+          <w:szCs w:val="24"/>
+        </w:rPr>
+        <w:t>is</w:t>
+      </w:r>
+      <w:r>
+        <w:rPr>
+          <w:rFonts w:cs="Times New Roman"/>
+          <w:color w:val="FF0000"/>
+          <w:szCs w:val="24"/>
+        </w:rPr>
+        <w:t xml:space="preserve"> an option to see all patients that doctor hav</w:t>
+      </w:r>
+      <w:r>
+        <w:rPr>
+          <w:rFonts w:cs="Times New Roman"/>
+          <w:color w:val="FF0000"/>
+          <w:szCs w:val="24"/>
+        </w:rPr>
+        <w:t xml:space="preserve">e already registered, and all doctors that agreed to join the system. </w:t>
+      </w:r>
+      <w:r>
+        <w:rPr>
+          <w:rFonts w:cs="Times New Roman"/>
+          <w:color w:val="FF0000"/>
+          <w:szCs w:val="24"/>
+        </w:rPr>
+        <w:t>All data that doctors filled will be saved into the database and will be accessible from anywhere through</w:t>
+      </w:r>
+      <w:r>
+        <w:rPr>
+          <w:rFonts w:cs="Times New Roman"/>
+          <w:color w:val="FF0000"/>
+          <w:szCs w:val="24"/>
+        </w:rPr>
+        <w:t xml:space="preserve"> the</w:t>
+      </w:r>
+      <w:r>
+        <w:rPr>
+          <w:rFonts w:cs="Times New Roman"/>
+          <w:color w:val="FF0000"/>
+          <w:szCs w:val="24"/>
+        </w:rPr>
+        <w:t xml:space="preserve"> website.</w:t>
+      </w:r>
+      <w:r>
+        <w:rPr>
+          <w:color w:val="FF0000"/>
         </w:rPr>
         <w:t xml:space="preserve"> </w:t>
       </w:r>
-      <w:proofErr w:type="spellStart"/>
-      <w:r>
-        <w:rPr>
-          <w:rFonts w:cs="Times New Roman"/>
-          <w:color w:val="FF0000"/>
-          <w:szCs w:val="24"/>
-        </w:rPr>
-        <w:t>project</w:t>
-      </w:r>
-      <w:proofErr w:type="spellEnd"/>
-      <w:r>
-        <w:rPr>
-          <w:rFonts w:cs="Times New Roman"/>
-          <w:color w:val="FF0000"/>
-          <w:szCs w:val="24"/>
-        </w:rPr>
-        <w:t xml:space="preserve"> is to create the </w:t>
-      </w:r>
-      <w:r>
-        <w:rPr>
-          <w:rFonts w:cs="Times New Roman"/>
-          <w:color w:val="FF0000"/>
-          <w:szCs w:val="24"/>
-        </w:rPr>
-        <w:t xml:space="preserve">data </w:t>
-      </w:r>
-      <w:r>
-        <w:rPr>
-          <w:rFonts w:cs="Times New Roman"/>
-          <w:color w:val="FF0000"/>
-          <w:szCs w:val="24"/>
-        </w:rPr>
-        <w:t xml:space="preserve">management and acquisition system </w:t>
-      </w:r>
-      <w:r>
-        <w:rPr>
-          <w:rFonts w:cs="Times New Roman"/>
-          <w:color w:val="FF0000"/>
-          <w:szCs w:val="24"/>
-        </w:rPr>
-        <w:t xml:space="preserve">(DAMS) </w:t>
-      </w:r>
-      <w:r>
-        <w:rPr>
-          <w:rFonts w:cs="Times New Roman"/>
-          <w:color w:val="FF0000"/>
-          <w:szCs w:val="24"/>
-        </w:rPr>
-        <w:t>of EPC (</w:t>
-      </w:r>
-      <w:proofErr w:type="spellStart"/>
-      <w:r>
-        <w:rPr>
-          <w:rFonts w:cs="Times New Roman"/>
-          <w:color w:val="FF0000"/>
-          <w:szCs w:val="24"/>
-        </w:rPr>
-        <w:t>Epilepsia</w:t>
-      </w:r>
-      <w:proofErr w:type="spellEnd"/>
-      <w:r>
-        <w:rPr>
-          <w:rFonts w:cs="Times New Roman"/>
-          <w:color w:val="FF0000"/>
-          <w:szCs w:val="24"/>
+    </w:p>
+    <w:p>
+      <w:pPr>
+        <w:rPr>
+          <w:color w:val="FF0000"/>
+        </w:rPr>
+      </w:pPr>
+      <w:r>
+        <w:rPr>
+          <w:color w:val="FF0000"/>
+        </w:rPr>
+        <w:t>The purpose of this report is to represent and explain t</w:t>
+      </w:r>
+      <w:r>
+        <w:rPr>
+          <w:color w:val="FF0000"/>
+        </w:rPr>
+        <w:t>he idea, working principles,</w:t>
+      </w:r>
+      <w:r>
+        <w:rPr>
+          <w:color w:val="FF0000"/>
+        </w:rPr>
+        <w:t xml:space="preserve"> prototypes of the system</w:t>
+      </w:r>
+      <w:r>
+        <w:rPr>
+          <w:color w:val="FF0000"/>
+        </w:rPr>
+        <w:t>, analysis and developing of the project</w:t>
+      </w:r>
+      <w:r>
+        <w:rPr>
+          <w:color w:val="FF0000"/>
+        </w:rPr>
+        <w:t>.</w:t>
+      </w:r>
+      <w:r>
+        <w:rPr>
+          <w:color w:val="FF0000"/>
         </w:rPr>
         <w:t xml:space="preserve"> </w:t>
       </w:r>
-      <w:proofErr w:type="spellStart"/>
-      <w:r>
-        <w:rPr>
-          <w:rFonts w:cs="Times New Roman"/>
-          <w:color w:val="FF0000"/>
-          <w:szCs w:val="24"/>
-        </w:rPr>
-        <w:t>P</w:t>
-      </w:r>
-      <w:r>
-        <w:rPr>
-          <w:rFonts w:cs="Times New Roman"/>
-          <w:color w:val="FF0000"/>
-          <w:szCs w:val="24"/>
-        </w:rPr>
-        <w:t>artialis</w:t>
-      </w:r>
-      <w:proofErr w:type="spellEnd"/>
-      <w:r>
-        <w:rPr>
-          <w:rFonts w:cs="Times New Roman"/>
-          <w:color w:val="FF0000"/>
-          <w:szCs w:val="24"/>
+      <w:r>
+        <w:rPr>
+          <w:color w:val="FF0000"/>
+        </w:rPr>
+        <w:t xml:space="preserve">Section 1 </w:t>
+      </w:r>
+      <w:r>
+        <w:rPr>
+          <w:color w:val="FF0000"/>
+        </w:rPr>
+        <w:t>describes requirements of the project.</w:t>
+      </w:r>
+      <w:r>
+        <w:rPr>
+          <w:color w:val="FF0000"/>
         </w:rPr>
         <w:t xml:space="preserve"> </w:t>
       </w:r>
       <w:r>
         <w:rPr>
-          <w:rFonts w:cs="Times New Roman"/>
-          <w:color w:val="FF0000"/>
-          <w:szCs w:val="24"/>
-        </w:rPr>
-        <w:t>C</w:t>
-      </w:r>
-      <w:r>
-        <w:rPr>
-          <w:rFonts w:cs="Times New Roman"/>
-          <w:color w:val="FF0000"/>
-          <w:szCs w:val="24"/>
-        </w:rPr>
-        <w:t xml:space="preserve">ontinua) patients. </w:t>
-      </w:r>
-      <w:r>
-        <w:rPr>
-          <w:rFonts w:cs="Times New Roman"/>
-          <w:color w:val="FF0000"/>
-          <w:szCs w:val="24"/>
-        </w:rPr>
-        <w:t xml:space="preserve">System </w:t>
-      </w:r>
-      <w:r>
-        <w:rPr>
-          <w:rFonts w:cs="Times New Roman"/>
-          <w:color w:val="FF0000"/>
-          <w:szCs w:val="24"/>
-        </w:rPr>
-        <w:t xml:space="preserve">will store all needed information about patients including </w:t>
-      </w:r>
-      <w:r>
-        <w:rPr>
-          <w:rFonts w:cs="Times New Roman"/>
-          <w:color w:val="FF0000"/>
-          <w:szCs w:val="24"/>
-        </w:rPr>
-        <w:t>gender</w:t>
-      </w:r>
-      <w:r>
-        <w:rPr>
-          <w:rFonts w:cs="Times New Roman"/>
-          <w:color w:val="FF0000"/>
-          <w:szCs w:val="24"/>
-        </w:rPr>
-        <w:t>, diagnosis, family history, frequency of seizures, length of seizures, findings, successful treatments, unsuccessful treatments and more. Personal data like name or surname will not be stored.</w:t>
-      </w:r>
-      <w:r>
-        <w:rPr>
-          <w:rFonts w:cs="Times New Roman"/>
-          <w:color w:val="FF0000"/>
-          <w:szCs w:val="24"/>
+          <w:color w:val="FF0000"/>
+        </w:rPr>
+        <w:t>Section 2</w:t>
+      </w:r>
+      <w:r>
+        <w:rPr>
+          <w:color w:val="FF0000"/>
         </w:rPr>
         <w:t xml:space="preserve"> </w:t>
       </w:r>
       <w:r>
         <w:rPr>
-          <w:rFonts w:cs="Times New Roman"/>
-          <w:color w:val="FF0000"/>
-          <w:szCs w:val="24"/>
-        </w:rPr>
-        <w:t xml:space="preserve">Also it </w:t>
-      </w:r>
-      <w:r>
-        <w:rPr>
-          <w:rFonts w:cs="Times New Roman"/>
-          <w:color w:val="FF0000"/>
-          <w:szCs w:val="24"/>
-        </w:rPr>
-        <w:t>was</w:t>
-      </w:r>
-      <w:r>
-        <w:rPr>
-          <w:rFonts w:cs="Times New Roman"/>
-          <w:color w:val="FF0000"/>
-          <w:szCs w:val="24"/>
-        </w:rPr>
-        <w:t xml:space="preserve"> needed to create some kind of </w:t>
-      </w:r>
-      <w:r>
-        <w:rPr>
-          <w:rFonts w:cs="Times New Roman"/>
-          <w:color w:val="FF0000"/>
-          <w:szCs w:val="24"/>
-        </w:rPr>
-        <w:t>invitation system.</w:t>
-      </w:r>
-    </w:p>
-    <w:p>
-      <w:pPr>
-        <w:rPr>
-          <w:color w:val="FF0000"/>
-        </w:rPr>
-      </w:pPr>
-      <w:r>
-        <w:rPr>
-          <w:color w:val="FF0000"/>
-        </w:rPr>
-        <w:t xml:space="preserve">Nowadays </w:t>
-      </w:r>
-      <w:r>
-        <w:rPr>
-          <w:color w:val="FF0000"/>
-        </w:rPr>
-        <w:t>doctors who deal with epilepsy disorder</w:t>
-      </w:r>
-      <w:r>
-        <w:rPr>
-          <w:color w:val="FF0000"/>
-        </w:rPr>
-        <w:t xml:space="preserve"> are using </w:t>
-      </w:r>
-      <w:r>
-        <w:rPr>
-          <w:color w:val="FF0000"/>
-        </w:rPr>
-        <w:t>old and primitive</w:t>
-      </w:r>
-      <w:r>
-        <w:rPr>
-          <w:color w:val="FF0000"/>
-        </w:rPr>
-        <w:t xml:space="preserve"> way of collecting </w:t>
-      </w:r>
-      <w:r>
-        <w:rPr>
-          <w:color w:val="FF0000"/>
-        </w:rPr>
-        <w:t xml:space="preserve">and sharing </w:t>
-      </w:r>
-      <w:r>
-        <w:rPr>
-          <w:color w:val="FF0000"/>
-        </w:rPr>
-        <w:t>data about epilepsy patients</w:t>
-      </w:r>
-      <w:r>
-        <w:rPr>
-          <w:color w:val="FF0000"/>
-        </w:rPr>
-        <w:t xml:space="preserve">. </w:t>
-      </w:r>
-      <w:r>
-        <w:rPr>
-          <w:color w:val="FF0000"/>
-        </w:rPr>
-        <w:t xml:space="preserve">All the information </w:t>
-      </w:r>
-      <w:r>
-        <w:rPr>
-          <w:color w:val="FF0000"/>
-        </w:rPr>
-        <w:t xml:space="preserve">about every patient is sent to one person using email and </w:t>
-      </w:r>
-      <w:r>
-        <w:rPr>
-          <w:color w:val="FF0000"/>
-        </w:rPr>
-        <w:t xml:space="preserve">stored in Word or Excel files written in </w:t>
-      </w:r>
-      <w:r>
-        <w:rPr>
-          <w:color w:val="FF0000"/>
-        </w:rPr>
-        <w:t xml:space="preserve">free-from. This method of storing information is not safe and </w:t>
-      </w:r>
-      <w:r>
-        <w:rPr>
-          <w:color w:val="FF0000"/>
-        </w:rPr>
-        <w:t>extremely</w:t>
-      </w:r>
-      <w:r>
-        <w:rPr>
-          <w:color w:val="FF0000"/>
-        </w:rPr>
-        <w:t xml:space="preserve"> inconvenient. </w:t>
-      </w:r>
-      <w:r>
-        <w:rPr>
-          <w:color w:val="FF0000"/>
-        </w:rPr>
-        <w:t xml:space="preserve">Our </w:t>
-      </w:r>
-      <w:r>
-        <w:rPr>
-          <w:color w:val="FF0000"/>
-        </w:rPr>
-        <w:t xml:space="preserve">goal is to create a new data </w:t>
-      </w:r>
-      <w:r>
-        <w:rPr>
-          <w:color w:val="FF0000"/>
-        </w:rPr>
-        <w:t xml:space="preserve">acquisition </w:t>
-      </w:r>
-      <w:r>
-        <w:rPr>
-          <w:color w:val="FF0000"/>
-        </w:rPr>
-        <w:t xml:space="preserve">and </w:t>
-      </w:r>
-      <w:r>
-        <w:rPr>
-          <w:color w:val="FF0000"/>
-        </w:rPr>
-        <w:t>management</w:t>
+          <w:color w:val="FF0000"/>
+        </w:rPr>
+        <w:t xml:space="preserve">describes </w:t>
+      </w:r>
+      <w:r>
+        <w:rPr>
+          <w:color w:val="FF0000"/>
+        </w:rPr>
+        <w:t>design prototyping</w:t>
+      </w:r>
+      <w:r>
+        <w:rPr>
+          <w:color w:val="FF0000"/>
+        </w:rPr>
+        <w:t>.</w:t>
       </w:r>
       <w:r>
         <w:rPr>
@@ -2139,213 +2145,67 @@
         <w:rPr>
           <w:color w:val="FF0000"/>
         </w:rPr>
-        <w:t xml:space="preserve">system </w:t>
-      </w:r>
-      <w:r>
-        <w:rPr>
-          <w:color w:val="FF0000"/>
-        </w:rPr>
-        <w:t>(</w:t>
-      </w:r>
-      <w:r>
-        <w:rPr>
-          <w:color w:val="FF0000"/>
-        </w:rPr>
-        <w:t>DAMS</w:t>
-      </w:r>
-      <w:r>
-        <w:rPr>
-          <w:color w:val="FF0000"/>
-        </w:rPr>
-        <w:t xml:space="preserve">) </w:t>
-      </w:r>
-      <w:r>
-        <w:rPr>
-          <w:color w:val="FF0000"/>
-        </w:rPr>
-        <w:t xml:space="preserve">for the doctors. </w:t>
-      </w:r>
-      <w:r>
-        <w:rPr>
-          <w:color w:val="FF0000"/>
-        </w:rPr>
-        <w:fldChar w:fldCharType="begin"/>
-      </w:r>
-      <w:r>
-        <w:rPr>
-          <w:color w:val="FF0000"/>
-        </w:rPr>
-        <w:instrText xml:space="preserve"> REF _Ref414958360 </w:instrText>
-      </w:r>
-      <w:r>
-        <w:rPr>
-          <w:color w:val="FF0000"/>
-        </w:rPr>
-        <w:fldChar w:fldCharType="separate"/>
-      </w:r>
-      <w:r>
-        <w:rPr>
-          <w:color w:val="FF0000"/>
-        </w:rPr>
-        <w:t xml:space="preserve">Figure </w:t>
-      </w:r>
-      <w:r>
-        <w:rPr>
-          <w:noProof/>
-          <w:color w:val="FF0000"/>
-        </w:rPr>
-        <w:t>1</w:t>
-      </w:r>
-      <w:r>
-        <w:rPr>
-          <w:noProof/>
-          <w:color w:val="FF0000"/>
-        </w:rPr>
-        <w:fldChar w:fldCharType="end"/>
-      </w:r>
-      <w:r>
-        <w:rPr>
-          <w:rFonts w:cs="Times New Roman"/>
-          <w:color w:val="FF0000"/>
-          <w:szCs w:val="24"/>
-        </w:rPr>
-        <w:t xml:space="preserve"> shows schema of DAMS. </w:t>
-      </w:r>
-      <w:r>
-        <w:rPr>
-          <w:rFonts w:cs="Times New Roman"/>
-          <w:color w:val="FF0000"/>
-          <w:szCs w:val="24"/>
-        </w:rPr>
-        <w:t xml:space="preserve">The idea </w:t>
-      </w:r>
-      <w:r>
-        <w:rPr>
-          <w:rFonts w:cs="Times New Roman"/>
-          <w:color w:val="FF0000"/>
-          <w:szCs w:val="24"/>
-        </w:rPr>
-        <w:t>was</w:t>
-      </w:r>
-      <w:r>
-        <w:rPr>
-          <w:rFonts w:cs="Times New Roman"/>
-          <w:color w:val="FF0000"/>
-          <w:szCs w:val="24"/>
-        </w:rPr>
-        <w:t xml:space="preserve"> to create a website for DAMS. </w:t>
-      </w:r>
-      <w:r>
-        <w:rPr>
-          <w:rFonts w:cs="Times New Roman"/>
-          <w:color w:val="FF0000"/>
-          <w:szCs w:val="24"/>
-        </w:rPr>
-        <w:t>Once doctor was invited and registered, then d</w:t>
-      </w:r>
-      <w:r>
-        <w:rPr>
-          <w:rFonts w:cs="Times New Roman"/>
-          <w:color w:val="FF0000"/>
-          <w:szCs w:val="24"/>
-        </w:rPr>
-        <w:t xml:space="preserve">octors </w:t>
-      </w:r>
-      <w:r>
-        <w:rPr>
-          <w:rFonts w:cs="Times New Roman"/>
-          <w:color w:val="FF0000"/>
-          <w:szCs w:val="24"/>
-        </w:rPr>
-        <w:t>are able to</w:t>
-      </w:r>
-      <w:r>
-        <w:rPr>
-          <w:rFonts w:cs="Times New Roman"/>
-          <w:color w:val="FF0000"/>
-          <w:szCs w:val="24"/>
-        </w:rPr>
-        <w:t xml:space="preserve"> log in into the website using correct credentials. Then they </w:t>
-      </w:r>
-      <w:r>
-        <w:rPr>
-          <w:rFonts w:cs="Times New Roman"/>
-          <w:color w:val="FF0000"/>
-          <w:szCs w:val="24"/>
+        <w:t xml:space="preserve">In </w:t>
+      </w:r>
+      <w:r>
+        <w:rPr>
+          <w:color w:val="FF0000"/>
+        </w:rPr>
+        <w:t xml:space="preserve">Section </w:t>
+      </w:r>
+      <w:r>
+        <w:rPr>
+          <w:color w:val="FF0000"/>
+        </w:rPr>
+        <w:t>3</w:t>
+      </w:r>
+      <w:r>
+        <w:rPr>
+          <w:color w:val="FF0000"/>
+        </w:rPr>
+        <w:t xml:space="preserve"> </w:t>
+      </w:r>
+      <w:r>
+        <w:rPr>
+          <w:color w:val="FF0000"/>
+        </w:rPr>
+        <w:t>d</w:t>
+      </w:r>
+      <w:r>
+        <w:rPr>
+          <w:color w:val="FF0000"/>
+        </w:rPr>
+        <w:t>evelopment</w:t>
+      </w:r>
+      <w:r>
+        <w:rPr>
+          <w:color w:val="FF0000"/>
+        </w:rPr>
+        <w:t xml:space="preserve">, and functions </w:t>
+      </w:r>
+      <w:r>
+        <w:rPr>
+          <w:color w:val="FF0000"/>
+        </w:rPr>
+        <w:t xml:space="preserve">of the system </w:t>
+      </w:r>
+      <w:r>
+        <w:rPr>
+          <w:color w:val="FF0000"/>
         </w:rPr>
         <w:t>are</w:t>
       </w:r>
       <w:r>
         <w:rPr>
-          <w:rFonts w:cs="Times New Roman"/>
-          <w:color w:val="FF0000"/>
-          <w:szCs w:val="24"/>
-        </w:rPr>
-        <w:t xml:space="preserve"> redirected to the menu, where they can select to browse cases, add new one or to continue filling other case</w:t>
-      </w:r>
-      <w:r>
-        <w:rPr>
-          <w:rFonts w:cs="Times New Roman"/>
-          <w:color w:val="FF0000"/>
-          <w:szCs w:val="24"/>
-        </w:rPr>
-        <w:t xml:space="preserve"> by adding follow-ups</w:t>
-      </w:r>
-      <w:r>
-        <w:rPr>
-          <w:rFonts w:cs="Times New Roman"/>
-          <w:color w:val="FF0000"/>
-          <w:szCs w:val="24"/>
-        </w:rPr>
-        <w:t xml:space="preserve">. Also there </w:t>
-      </w:r>
-      <w:r>
-        <w:rPr>
-          <w:rFonts w:cs="Times New Roman"/>
-          <w:color w:val="FF0000"/>
-          <w:szCs w:val="24"/>
-        </w:rPr>
-        <w:t>is</w:t>
-      </w:r>
-      <w:r>
-        <w:rPr>
-          <w:rFonts w:cs="Times New Roman"/>
-          <w:color w:val="FF0000"/>
-          <w:szCs w:val="24"/>
-        </w:rPr>
-        <w:t xml:space="preserve"> an option to see all patients that doctor hav</w:t>
-      </w:r>
-      <w:r>
-        <w:rPr>
-          <w:rFonts w:cs="Times New Roman"/>
-          <w:color w:val="FF0000"/>
-          <w:szCs w:val="24"/>
-        </w:rPr>
-        <w:t xml:space="preserve">e already registered, and all doctors that agreed to join the system. </w:t>
-      </w:r>
-      <w:r>
-        <w:rPr>
-          <w:rFonts w:cs="Times New Roman"/>
-          <w:color w:val="FF0000"/>
-          <w:szCs w:val="24"/>
-        </w:rPr>
-        <w:t>All data that doctors filled will be saved into the database and will be accessible from anywhere through</w:t>
-      </w:r>
-      <w:r>
-        <w:rPr>
-          <w:rFonts w:cs="Times New Roman"/>
-          <w:color w:val="FF0000"/>
-          <w:szCs w:val="24"/>
-        </w:rPr>
-        <w:t xml:space="preserve"> the</w:t>
-      </w:r>
-      <w:r>
-        <w:rPr>
-          <w:rFonts w:cs="Times New Roman"/>
-          <w:color w:val="FF0000"/>
-          <w:szCs w:val="24"/>
-        </w:rPr>
-        <w:t xml:space="preserve"> website.</w:t>
+          <w:color w:val="FF0000"/>
+        </w:rPr>
+        <w:t xml:space="preserve"> described</w:t>
+      </w:r>
+      <w:r>
+        <w:rPr>
+          <w:color w:val="FF0000"/>
+        </w:rPr>
+        <w:t>.</w:t>
       </w:r>
       <w:r>
         <w:rPr>
@@ -2353,36 +2213,23 @@
         </w:rPr>
         <w:t xml:space="preserve"> </w:t>
       </w:r>
-    </w:p>
-    <w:p>
-      <w:pPr>
-        <w:rPr>
-          <w:color w:val="FF0000"/>
-        </w:rPr>
-      </w:pPr>
-      <w:r>
-        <w:rPr>
-          <w:color w:val="FF0000"/>
-        </w:rPr>
-        <w:t>The purpose of this report is to represent and explain t</w:t>
-      </w:r>
-      <w:r>
-        <w:rPr>
-          <w:color w:val="FF0000"/>
-        </w:rPr>
-        <w:t>he idea, working principles,</w:t>
-      </w:r>
-      <w:r>
-        <w:rPr>
-          <w:color w:val="FF0000"/>
-        </w:rPr>
-        <w:t xml:space="preserve"> prototypes of the system</w:t>
-      </w:r>
-      <w:r>
-        <w:rPr>
-          <w:color w:val="FF0000"/>
-        </w:rPr>
-        <w:t>, analysis and developing of the project</w:t>
+      <w:r>
+        <w:rPr>
+          <w:color w:val="FF0000"/>
+        </w:rPr>
+        <w:t>Section 4</w:t>
+      </w:r>
+      <w:r>
+        <w:rPr>
+          <w:color w:val="FF0000"/>
+        </w:rPr>
+        <w:t xml:space="preserve"> describes t</w:t>
+      </w:r>
+      <w:r>
+        <w:rPr>
+          <w:color w:val="FF0000"/>
+        </w:rPr>
+        <w:t>esting</w:t>
       </w:r>
       <w:r>
         <w:rPr>
@@ -2400,225 +2247,13 @@
         <w:rPr>
           <w:color w:val="FF0000"/>
         </w:rPr>
-        <w:t xml:space="preserve">Section 1 </w:t>
-      </w:r>
-      <w:r>
-        <w:rPr>
-          <w:color w:val="FF0000"/>
-        </w:rPr>
-        <w:t>describes requirements of the project.</w:t>
-      </w:r>
-      <w:r>
-        <w:rPr>
-          <w:color w:val="FF0000"/>
-        </w:rPr>
-        <w:t xml:space="preserve"> </w:t>
-      </w:r>
-      <w:r>
-        <w:rPr>
-          <w:color w:val="FF0000"/>
-        </w:rPr>
-        <w:t>Section 2</w:t>
-      </w:r>
-      <w:r>
-        <w:rPr>
-          <w:color w:val="FF0000"/>
-        </w:rPr>
-        <w:t xml:space="preserve"> </w:t>
-      </w:r>
-      <w:r>
-        <w:rPr>
-          <w:color w:val="FF0000"/>
-        </w:rPr>
-        <w:t xml:space="preserve">describes </w:t>
-      </w:r>
-      <w:r>
-        <w:rPr>
-          <w:color w:val="FF0000"/>
-        </w:rPr>
-        <w:t>design prototyping</w:t>
-      </w:r>
-      <w:r>
-        <w:rPr>
-          <w:color w:val="FF0000"/>
-        </w:rPr>
-        <w:t>.</w:t>
-      </w:r>
-      <w:r>
-        <w:rPr>
-          <w:color w:val="FF0000"/>
-        </w:rPr>
-        <w:t xml:space="preserve"> </w:t>
-      </w:r>
-      <w:r>
-        <w:rPr>
-          <w:color w:val="FF0000"/>
-        </w:rPr>
-        <w:t xml:space="preserve">In </w:t>
-      </w:r>
-      <w:r>
-        <w:rPr>
-          <w:color w:val="FF0000"/>
-        </w:rPr>
-        <w:t xml:space="preserve">Section </w:t>
-      </w:r>
-      <w:r>
-        <w:rPr>
-          <w:color w:val="FF0000"/>
-        </w:rPr>
-        <w:t>3</w:t>
-      </w:r>
-      <w:r>
-        <w:rPr>
-          <w:color w:val="FF0000"/>
-        </w:rPr>
-        <w:t xml:space="preserve"> </w:t>
-      </w:r>
-      <w:r>
-        <w:rPr>
-          <w:color w:val="FF0000"/>
-        </w:rPr>
-        <w:t>d</w:t>
-      </w:r>
-      <w:r>
-        <w:rPr>
-          <w:color w:val="FF0000"/>
-        </w:rPr>
-        <w:t>evelopment</w:t>
-      </w:r>
-      <w:r>
-        <w:rPr>
-          <w:color w:val="FF0000"/>
-        </w:rPr>
-        <w:t xml:space="preserve">, and functions </w:t>
-      </w:r>
-      <w:r>
-        <w:rPr>
-          <w:color w:val="FF0000"/>
-        </w:rPr>
-        <w:t xml:space="preserve">of the system </w:t>
-      </w:r>
-      <w:r>
-        <w:rPr>
-          <w:color w:val="FF0000"/>
-        </w:rPr>
-        <w:t>are</w:t>
-      </w:r>
-      <w:r>
-        <w:rPr>
-          <w:color w:val="FF0000"/>
-        </w:rPr>
-        <w:t xml:space="preserve"> described</w:t>
-      </w:r>
-      <w:r>
-        <w:rPr>
-          <w:color w:val="FF0000"/>
-        </w:rPr>
-        <w:t>.</w:t>
-      </w:r>
-      <w:r>
-        <w:rPr>
-          <w:color w:val="FF0000"/>
-        </w:rPr>
-        <w:t xml:space="preserve"> </w:t>
-      </w:r>
-      <w:r>
-        <w:rPr>
-          <w:color w:val="FF0000"/>
-        </w:rPr>
-        <w:t>Section 4</w:t>
-      </w:r>
-      <w:r>
-        <w:rPr>
-          <w:color w:val="FF0000"/>
-        </w:rPr>
-        <w:t xml:space="preserve"> describes t</w:t>
-      </w:r>
-      <w:r>
-        <w:rPr>
-          <w:color w:val="FF0000"/>
-        </w:rPr>
-        <w:t>esting</w:t>
-      </w:r>
-      <w:r>
-        <w:rPr>
-          <w:color w:val="FF0000"/>
-        </w:rPr>
-        <w:t>.</w:t>
-      </w:r>
-      <w:r>
-        <w:rPr>
-          <w:color w:val="FF0000"/>
-        </w:rPr>
-        <w:t xml:space="preserve"> </w:t>
-      </w:r>
-      <w:r>
-        <w:rPr>
-          <w:color w:val="FF0000"/>
-        </w:rPr>
         <w:t>Also there are sections about</w:t>
       </w:r>
       <w:r>
         <w:rPr>
           <w:color w:val="FF0000"/>
         </w:rPr>
-        <w:t xml:space="preserve"> </w:t>
-      </w:r>
-      <w:proofErr w:type="spellStart"/>
-      <w:r>
-        <w:rPr>
-          <w:color w:val="FF0000"/>
-        </w:rPr>
-        <w:t>conclusions</w:t>
-      </w:r>
-      <w:proofErr w:type="spellEnd"/>
-      <w:r>
-        <w:rPr>
-          <w:color w:val="FF0000"/>
-        </w:rPr>
-        <w:t xml:space="preserve"> </w:t>
-      </w:r>
-      <w:proofErr w:type="spellStart"/>
-      <w:r>
-        <w:rPr>
-          <w:color w:val="FF0000"/>
-        </w:rPr>
-        <w:t>and</w:t>
-      </w:r>
-      <w:proofErr w:type="spellEnd"/>
-      <w:r>
-        <w:rPr>
-          <w:color w:val="FF0000"/>
-        </w:rPr>
-        <w:t xml:space="preserve"> </w:t>
-      </w:r>
-      <w:proofErr w:type="spellStart"/>
-      <w:r>
-        <w:rPr>
-          <w:color w:val="FF0000"/>
-        </w:rPr>
-        <w:t>future</w:t>
-      </w:r>
-      <w:proofErr w:type="spellEnd"/>
-      <w:r>
-        <w:rPr>
-          <w:color w:val="FF0000"/>
-        </w:rPr>
-        <w:t xml:space="preserve"> </w:t>
-      </w:r>
-      <w:proofErr w:type="spellStart"/>
-      <w:r>
-        <w:rPr>
-          <w:color w:val="FF0000"/>
-        </w:rPr>
-        <w:t>works</w:t>
-      </w:r>
-      <w:proofErr w:type="spellEnd"/>
-      <w:r>
-        <w:rPr>
-          <w:color w:val="FF0000"/>
-        </w:rPr>
-        <w:t>.</w:t>
+        <w:t xml:space="preserve"> conclusions and future works.</w:t>
       </w:r>
     </w:p>
     <w:p>
@@ -2654,15 +2289,7 @@
       </w:pPr>
       <w:bookmarkStart w:id="6" w:name="_Toc449269804"/>
       <w:r>
-        <w:t xml:space="preserve">Naudojama įranga (kažkaip gražiai </w:t>
-      </w:r>
-      <w:proofErr w:type="spellStart"/>
-      <w:r>
-        <w:t>pavadint</w:t>
-      </w:r>
-      <w:proofErr w:type="spellEnd"/>
-      <w:r>
-        <w:t>)</w:t>
+        <w:t>Naudojama įranga (kažkaip gražiai pavadint)</w:t>
       </w:r>
       <w:bookmarkEnd w:id="6"/>
     </w:p>
@@ -2689,66 +2316,10 @@
     </w:p>
     <w:p>
       <w:r>
-        <w:t>Termometrui naudojamas „</w:t>
-      </w:r>
-      <w:proofErr w:type="spellStart"/>
-      <w:r>
-        <w:t>Raspberry</w:t>
-      </w:r>
-      <w:proofErr w:type="spellEnd"/>
-      <w:r>
-        <w:t xml:space="preserve"> </w:t>
-      </w:r>
-      <w:proofErr w:type="spellStart"/>
-      <w:r>
-        <w:t>Pi</w:t>
-      </w:r>
-      <w:proofErr w:type="spellEnd"/>
-      <w:r>
-        <w:t xml:space="preserve"> 2 </w:t>
-      </w:r>
-      <w:proofErr w:type="spellStart"/>
-      <w:r>
-        <w:t>Model</w:t>
-      </w:r>
-      <w:proofErr w:type="spellEnd"/>
-      <w:r>
-        <w:t xml:space="preserve"> B“ kompiuteris. Jame įdiegta „</w:t>
-      </w:r>
-      <w:proofErr w:type="spellStart"/>
-      <w:r>
-        <w:t>Raspbian</w:t>
-      </w:r>
-      <w:proofErr w:type="spellEnd"/>
-      <w:r>
-        <w:t>“ operacinė sistema. „</w:t>
-      </w:r>
-      <w:proofErr w:type="spellStart"/>
-      <w:r>
-        <w:t>Raspbian</w:t>
-      </w:r>
-      <w:proofErr w:type="spellEnd"/>
-      <w:r>
-        <w:t>“ yra paremta „</w:t>
-      </w:r>
-      <w:proofErr w:type="spellStart"/>
-      <w:r>
-        <w:t>Debian</w:t>
-      </w:r>
-      <w:proofErr w:type="spellEnd"/>
-      <w:r>
-        <w:t xml:space="preserve">“ operacine sistema optimizuota veikti su </w:t>
-      </w:r>
-      <w:r>
-        <w:t>„</w:t>
-      </w:r>
-      <w:proofErr w:type="spellStart"/>
-      <w:r>
-        <w:t>Raspberry</w:t>
-      </w:r>
-      <w:proofErr w:type="spellEnd"/>
-      <w:r>
-        <w:t>“ programine įranga.</w:t>
+        <w:t xml:space="preserve">Termometrui naudojamas „Raspberry Pi 2 Model B“ kompiuteris. Jame įdiegta „Raspbian“ operacinė sistema. „Raspbian“ yra paremta „Debian“ operacine sistema optimizuota veikti su </w:t>
+      </w:r>
+      <w:r>
+        <w:t>„Raspberry“ programine įranga.</w:t>
       </w:r>
     </w:p>
     <w:p>
@@ -2810,6 +2381,7 @@
       <w:r>
         <w:rPr>
           <w:noProof/>
+          <w:lang w:eastAsia="lt-LT"/>
         </w:rPr>
         <mc:AlternateContent>
           <mc:Choice Requires="wps">
@@ -3007,491 +2579,488 @@
         </mc:AlternateContent>
       </w:r>
       <w:r>
-        <w:t>„</w:t>
-      </w:r>
-      <w:proofErr w:type="spellStart"/>
-      <w:r>
-        <w:t>Raspberry</w:t>
-      </w:r>
-      <w:proofErr w:type="spellEnd"/>
+        <w:t>„Raspberry Pi 2“ turi keturiasdešimt bendros paskirties įvesties ir išvesties jungčių</w:t>
+      </w:r>
+      <w:r>
+        <w:t>, toliau GPIO,</w:t>
+      </w:r>
+      <w:r>
+        <w:t xml:space="preserve"> (GPIO – General Purpose Input Output)</w:t>
+      </w:r>
+      <w:r>
+        <w:t xml:space="preserve">, kurios naudojamos kaip sąsaja tarp kompiuterio ir kitų įrenginių. Iš keturiasdešimties jungčių </w:t>
+      </w:r>
+      <w:r>
+        <w:t xml:space="preserve"> (žr. </w:t>
+      </w:r>
+      <w:r>
+        <w:fldChar w:fldCharType="begin"/>
+      </w:r>
+      <w:r>
+        <w:instrText xml:space="preserve"> REF _Ref449275053 \h </w:instrText>
+      </w:r>
+      <w:r>
+        <w:fldChar w:fldCharType="separate"/>
+      </w:r>
+      <w:r>
+        <w:rPr>
+          <w:noProof/>
+        </w:rPr>
+        <w:t>1 Pav.</w:t>
+      </w:r>
+      <w:r>
+        <w:fldChar w:fldCharType="end"/>
+      </w:r>
+      <w:r>
+        <w:t xml:space="preserve">) </w:t>
+      </w:r>
+      <w:r>
+        <w:t>dvi yra skirtos penkių voltų elektros srovės įtampai</w:t>
+      </w:r>
+      <w:r>
+        <w:t xml:space="preserve"> (raudona spalva)</w:t>
+      </w:r>
+      <w:r>
+        <w:t xml:space="preserve">, dvi – trijų </w:t>
+      </w:r>
+      <w:r>
+        <w:t>voltų</w:t>
+      </w:r>
+      <w:r>
+        <w:t xml:space="preserve"> įtampai</w:t>
+      </w:r>
+      <w:r>
+        <w:t xml:space="preserve"> (oranžinė spalva)</w:t>
+      </w:r>
+      <w:r>
+        <w:t>, aštuonios jungtys – įžeminimui</w:t>
+      </w:r>
+      <w:r>
+        <w:t xml:space="preserve"> (juoda spalva)</w:t>
+      </w:r>
+      <w:r>
+        <w:t xml:space="preserve"> ir likusios 28 – įve</w:t>
+      </w:r>
+      <w:r>
+        <w:t>sties ir išvesties duomenims sių</w:t>
+      </w:r>
+      <w:r>
+        <w:t>sti</w:t>
+      </w:r>
+      <w:r>
+        <w:t xml:space="preserve"> (žalia spalva)</w:t>
+      </w:r>
+      <w:r>
+        <w:t>.</w:t>
+      </w:r>
       <w:r>
         <w:t xml:space="preserve"> </w:t>
       </w:r>
-      <w:proofErr w:type="spellStart"/>
-      <w:r>
-        <w:t>Pi</w:t>
-      </w:r>
-      <w:proofErr w:type="spellEnd"/>
-      <w:r>
-        <w:t xml:space="preserve"> 2“ turi keturiasdešimt bendros paskirties įvesties ir išvesties jungčių</w:t>
-      </w:r>
-      <w:r>
-        <w:t>, toliau GPIO,</w:t>
-      </w:r>
-      <w:r>
-        <w:t xml:space="preserve"> (GPIO – General </w:t>
-      </w:r>
-      <w:proofErr w:type="spellStart"/>
-      <w:r>
-        <w:t>Purpose</w:t>
-      </w:r>
-      <w:proofErr w:type="spellEnd"/>
+    </w:p>
+    <w:p>
+      <w:r>
+        <w:t>Bendros paskirties įvesties ir išvesties jungtys yra numeruojamos dviem būdais: eilės numeriu ir jungties numeriu. Eilės numeriu yra numeruojamos visos jungtys, jungties numeriu tik jungtys skirtos siųsti arba gauti duomenis (žalia spalva). Visame apraše jungtys bus numeruojamos jungties numeriais, nes įtampos bei įžeminimo jungčių numeriai neturi reikšmės ir programos kode yra naudojami tik jungčių numeriai.</w:t>
+      </w:r>
+    </w:p>
+    <w:p>
+      <w:r>
+        <w:t>Temperatūrai ir drėgniui matuoti naudoj</w:t>
+      </w:r>
+      <w:r>
+        <w:t xml:space="preserve">ami </w:t>
+      </w:r>
+      <w:r>
+        <w:t>„AM2302</w:t>
+      </w:r>
+      <w:r>
+        <w:t>/DHT22</w:t>
+      </w:r>
+      <w:r>
+        <w:t>“ sensoriai. Sensoriai yra pritaikyti naudoti su 3 voltų ir 5 voltų elektros srovės įtampa. Maksimalus atstumas, kuriuo se</w:t>
+      </w:r>
+      <w:r>
+        <w:t xml:space="preserve">nsorius veikia yra šimtas metrų. </w:t>
+      </w:r>
+      <w:r>
+        <w:t xml:space="preserve">Dažniausias intervalas, kuriuo gali būti renkami duomenys – </w:t>
+      </w:r>
+      <w:r>
+        <w:t>dvi sekundes. Šie sensoriai pasirinkti dėl to, kad šių sensorių gavome iš projekto vadovo, jų funkcionalumo pilnai užtenka įgyvendinti projektą, yra pigūs bei turi biblioteką programavimui.</w:t>
+      </w:r>
+    </w:p>
+    <w:p>
+      <w:r>
+        <w:t>Sensorius turi keturias jungtis. Pirma skirta tiekti elektros srovę į sensorių, antra – duomenims gauti, o trečia ir ketvirta – įžeminimui. Nors sensorius turi dvi įžeminimo jungtis, užtenka naudoti tik vieną. Todėl projekto metu sensorių įžeminimui naudosime ketvirtą jungtį</w:t>
+      </w:r>
+      <w:r>
+        <w:t>.</w:t>
+      </w:r>
+    </w:p>
+    <w:p>
+      <w:r>
+        <w:lastRenderedPageBreak/>
+        <w:t xml:space="preserve">Sensorių jungimui prie kompiuterio naudojami </w:t>
+      </w:r>
+      <w:r>
+        <w:t>vytos poros UTP</w:t>
+      </w:r>
+      <w:r>
+        <w:t xml:space="preserve"> kabeliai</w:t>
+      </w:r>
+      <w:r>
+        <w:t xml:space="preserve"> (angl. UTP twisted pair)</w:t>
+      </w:r>
+      <w:r>
+        <w:t>. Tokie kabeliai pasirinkti dėl to, kad juos gauname iš projekto vadovo ir jų pilnai užtenka įgyvendinti projektą.</w:t>
+      </w:r>
+    </w:p>
+    <w:p/>
+    <w:p>
+      <w:pPr>
+        <w:pStyle w:val="Heading2"/>
+      </w:pPr>
+      <w:r>
+        <w:t>Naudojamos sistemos</w:t>
+      </w:r>
+    </w:p>
+    <w:p>
+      <w:pPr>
+        <w:rPr>
+          <w:color w:val="FF0000"/>
+        </w:rPr>
+      </w:pPr>
+      <w:r>
+        <w:rPr>
+          <w:color w:val="FF0000"/>
+        </w:rPr>
+        <w:t>tekstas daugmaž apie tą sistemą į kurią siusim duomenis. Gal poskyrio pavadinimą pakeist..</w:t>
+      </w:r>
+    </w:p>
+    <w:p>
+      <w:pPr>
+        <w:pStyle w:val="Heading2"/>
+      </w:pPr>
+      <w:r>
+        <w:t>Programavimo kalba ir bibliotekos</w:t>
+      </w:r>
+    </w:p>
+    <w:p>
+      <w:pPr>
+        <w:rPr>
+          <w:color w:val="FF0000"/>
+        </w:rPr>
+      </w:pPr>
+      <w:r>
+        <w:t xml:space="preserve">Termometrui kurti naudojama „Python“ programavimo kalba. Ji pasirinkta dėl to, kad </w:t>
+      </w:r>
+      <w:r>
+        <w:rPr>
+          <w:color w:val="FF0000"/>
+        </w:rPr>
+        <w:t>kaip argumentuoti kad pythona imam?</w:t>
+      </w:r>
+    </w:p>
+    <w:p>
+      <w:r>
+        <w:t xml:space="preserve">Bendrauti su sensoriais naudojama papildoma biblioteka  „Adafruit_Python_DHT“. Tai biblioteka, sukurta specialiai DHT serijos sensoriams naudojamiems su „Raspberry Pi“. </w:t>
+      </w:r>
+      <w:r>
+        <w:t xml:space="preserve">Biblioteka pritaikyta „Python 2.6/2.7“ versijai. </w:t>
+      </w:r>
+      <w:r>
+        <w:t>Biblioteka yra nemokama. Licencija leidžia biblioteką bei su biblioteka susijusius failus naudoti, keisti, parduoti</w:t>
+      </w:r>
+      <w:r>
+        <w:t xml:space="preserve"> ar licencijuoti.</w:t>
+      </w:r>
+    </w:p>
+    <w:p>
+      <w:r>
+        <w:t>Pagrindiniai naudojami bibliotekos metodai yra  read ir read_retry. Tai metodai, kurie gauna sensoriaus tipą, jei jungties numerį ir gr</w:t>
+      </w:r>
+      <w:r>
+        <w:t>ą</w:t>
+      </w:r>
+      <w:r>
+        <w:t>žina iš sensoriaus nuskaitytą kortežą (angl. Tuple) su</w:t>
+      </w:r>
+      <w:r>
+        <w:t xml:space="preserve"> oro</w:t>
+      </w:r>
+      <w:r>
+        <w:t xml:space="preserve"> drėgniu ir temperatūra. Skirtumas tarp metodų tas, kad metodas „read“ iš sensoriaus duomenis skaito tik vieną kartą</w:t>
+      </w:r>
+      <w:r>
+        <w:t xml:space="preserve"> ir grąžina nuskaitytą kortežą</w:t>
+      </w:r>
+      <w:r>
+        <w:t>, o metodas „read_retry“ duomenis skaito</w:t>
+      </w:r>
+      <w:r>
+        <w:t xml:space="preserve"> penkiolika</w:t>
+      </w:r>
+      <w:r>
+        <w:t xml:space="preserve"> kartų ir gr</w:t>
+      </w:r>
+      <w:r>
+        <w:t>ą</w:t>
+      </w:r>
+      <w:r>
+        <w:t xml:space="preserve">žina pirmą </w:t>
+      </w:r>
+      <w:r>
+        <w:t>nuskaitytą netuščią kortežą.</w:t>
+      </w:r>
+      <w:r>
+        <w:t xml:space="preserve"> Tokie du beveik vienodi metodai yra naudojami dėl to, kad pasitaiko atvejų, kai iš pirmo karto nepavyksta gauti sensorių nuskaitytos informacijos su temperatūra ir oro drėgniu ypatingai, kai sensorius yra sujungtas ilgesniais laidais. Informacijos iš sensoriaus pirmu kartu gauti nepavyksta dažniausiai  dėl to, kad baigiasi atsakymo iš sensoriaus laukimo laikas.</w:t>
+      </w:r>
+    </w:p>
+    <w:p>
+      <w:pPr>
+        <w:pStyle w:val="Heading1"/>
+      </w:pPr>
+      <w:bookmarkStart w:id="10" w:name="_Toc449269805"/>
+      <w:r>
+        <w:t xml:space="preserve">Termometro konstravimas </w:t>
+      </w:r>
+      <w:r>
+        <w:rPr>
+          <w:color w:val="FF0000"/>
+        </w:rPr>
+        <w:t>(kažkaip gražiai pavadint</w:t>
+      </w:r>
+      <w:r>
+        <w:rPr>
+          <w:color w:val="FF0000"/>
+        </w:rPr>
+        <w:t>i</w:t>
+      </w:r>
+      <w:r>
+        <w:rPr>
+          <w:color w:val="FF0000"/>
+        </w:rPr>
+        <w:t>)</w:t>
+      </w:r>
+      <w:bookmarkEnd w:id="10"/>
+    </w:p>
+    <w:p>
+      <w:r>
+        <w:t>Viena iš užduočių kursinio darbo metu yra sukonstruoti patį termometrą ir jį paleisti naudojimui VU MIF superkompiuterio patalpoje.</w:t>
+      </w:r>
       <w:r>
         <w:t xml:space="preserve"> </w:t>
       </w:r>
-      <w:proofErr w:type="spellStart"/>
-      <w:r>
-        <w:t>Input</w:t>
-      </w:r>
-      <w:proofErr w:type="spellEnd"/>
+      <w:r>
+        <w:rPr>
+          <w:color w:val="FF0000"/>
+        </w:rPr>
+        <w:t>Dar papildyti, negali būti vienas sakinys</w:t>
+      </w:r>
+    </w:p>
+    <w:p>
+      <w:pPr>
+        <w:pStyle w:val="Heading2"/>
+      </w:pPr>
+      <w:r>
+        <w:t>Patalpa</w:t>
+      </w:r>
+    </w:p>
+    <w:p>
+      <w:pPr>
+        <w:rPr>
+          <w:color w:val="000000" w:themeColor="text1"/>
+        </w:rPr>
+      </w:pPr>
+      <w:r>
+        <w:t xml:space="preserve">Patalpa, kurioje stovi VU MIF superkompiuteris yra apytiksliai 8 metrų ilgio ir 5 metrų pločio. </w:t>
+      </w:r>
+      <w:r>
+        <w:rPr>
+          <w:color w:val="FF0000"/>
+        </w:rPr>
+        <w:t>(PATIKSLINTI)</w:t>
+      </w:r>
+      <w:r>
+        <w:rPr>
+          <w:color w:val="FF0000"/>
+        </w:rPr>
+        <w:t xml:space="preserve">. </w:t>
+      </w:r>
+      <w:r>
+        <w:rPr>
+          <w:color w:val="000000" w:themeColor="text1"/>
+        </w:rPr>
+        <w:t>Išilgai per vidurį patalpos stovi superkompiuteris ir visą patalpą padalina į dvi dalis, vadinamas karštąja ir šaltąja zonomis.</w:t>
+      </w:r>
+    </w:p>
+    <w:p>
+      <w:r>
+        <w:rPr>
+          <w:color w:val="000000" w:themeColor="text1"/>
+        </w:rPr>
+        <w:t xml:space="preserve">Karštoji zona yra ta pusė, į kurią išpučiamas šiltas oras iš superkompiuterio. Ši superkompiuterio pusė yra šiltesnė ir oro temperatūra yra šiek </w:t>
+      </w:r>
+      <w:r>
+        <w:rPr>
+          <w:color w:val="000000" w:themeColor="text1"/>
+        </w:rPr>
+        <w:t>tiek aukštesnė, apie 20-24</w:t>
+      </w:r>
+      <w:r>
+        <w:t>°C</w:t>
+      </w:r>
+      <w:r>
+        <w:t>. Šaltoji zona yra ta pusė, kurioje superkompiuterio vėsinimui paduodamas šaltas oras ir kondicionierių. Temperatūra šioje zonoje siekia apie 14-19</w:t>
+      </w:r>
+      <w:r>
+        <w:t>°C</w:t>
+      </w:r>
+      <w:r>
+        <w:t xml:space="preserve">. </w:t>
+      </w:r>
+    </w:p>
+    <w:p>
+      <w:pPr>
+        <w:pStyle w:val="Heading2"/>
+      </w:pPr>
+      <w:r>
+        <w:lastRenderedPageBreak/>
+        <w:t>Kompiuterio ir sensorių</w:t>
+      </w:r>
       <w:r>
         <w:t xml:space="preserve"> </w:t>
       </w:r>
-      <w:proofErr w:type="spellStart"/>
-      <w:r>
-        <w:t>Output</w:t>
-      </w:r>
-      <w:proofErr w:type="spellEnd"/>
-      <w:r>
-        <w:t>)</w:t>
-      </w:r>
-      <w:r>
-        <w:t xml:space="preserve">, kurios naudojamos kaip sąsaja tarp kompiuterio ir kitų įrenginių. Iš keturiasdešimties jungčių </w:t>
-      </w:r>
-      <w:r>
-        <w:t xml:space="preserve"> (žr. </w:t>
-      </w:r>
-      <w:r>
-        <w:fldChar w:fldCharType="begin"/>
-      </w:r>
-      <w:r>
-        <w:instrText xml:space="preserve"> REF _Ref449275053 \h </w:instrText>
-      </w:r>
-      <w:r>
-        <w:fldChar w:fldCharType="separate"/>
-      </w:r>
-      <w:r>
-        <w:rPr>
-          <w:noProof/>
-        </w:rPr>
-        <w:t>1 Pav.</w:t>
-      </w:r>
-      <w:r>
-        <w:fldChar w:fldCharType="end"/>
-      </w:r>
-      <w:r>
-        <w:t xml:space="preserve">) </w:t>
-      </w:r>
-      <w:r>
-        <w:t>dvi yra skirtos penkių voltų elektros srovės įtampai</w:t>
-      </w:r>
-      <w:r>
-        <w:t xml:space="preserve"> (raudona spalva)</w:t>
-      </w:r>
-      <w:r>
-        <w:t xml:space="preserve">, dvi – trijų </w:t>
-      </w:r>
-      <w:r>
-        <w:t>voltų</w:t>
-      </w:r>
-      <w:r>
-        <w:t xml:space="preserve"> įtampai</w:t>
-      </w:r>
-      <w:r>
-        <w:t xml:space="preserve"> (oranžinė spalva)</w:t>
-      </w:r>
-      <w:r>
-        <w:t>, aštuonios jungtys – įžeminimui</w:t>
-      </w:r>
-      <w:r>
-        <w:t xml:space="preserve"> (juoda spalva)</w:t>
-      </w:r>
-      <w:r>
-        <w:t xml:space="preserve"> ir likusios 28 – įve</w:t>
-      </w:r>
-      <w:r>
-        <w:t>sties ir išvesties duomenims sių</w:t>
-      </w:r>
-      <w:r>
-        <w:t>sti</w:t>
-      </w:r>
-      <w:r>
-        <w:t xml:space="preserve"> (žalia spalva)</w:t>
-      </w:r>
-      <w:r>
-        <w:t>.</w:t>
-      </w:r>
-      <w:r>
-        <w:t xml:space="preserve"> </w:t>
-      </w:r>
-    </w:p>
-    <w:p>
-      <w:r>
-        <w:t>Bendros paskirties įvesties ir išvesties jungtys yra numeruojamos dviem būdais: eilės numeriu ir jungties numeriu. Eilės numeriu yra numeruojamos visos jungtys, jungties numeriu tik jungtys skirtos siųsti arba gauti duomenis (žalia spalva). Visame apraše jungtys bus numeruojamos jungties numeriais, nes įtampos bei įžeminimo jungčių numeriai neturi reikšmės ir programos kode yra naudojami tik jungčių numeriai.</w:t>
-      </w:r>
-    </w:p>
-    <w:p>
-      <w:r>
-        <w:t>Temperatūrai ir drėgniui matuoti naudoj</w:t>
-      </w:r>
-      <w:r>
-        <w:t xml:space="preserve">ami </w:t>
-      </w:r>
-      <w:r>
-        <w:t>„AM2302</w:t>
-      </w:r>
-      <w:r>
-        <w:t>/DHT22</w:t>
-      </w:r>
-      <w:r>
-        <w:t>“ sensoriai. Sensoriai yra pritaikyti naudoti su 3 voltų ir 5 voltų elektros srovės įtampa. Maksimalus atstumas, kuriuo se</w:t>
-      </w:r>
-      <w:r>
-        <w:t>nsorius veikia yra šimtas metrų. Duomenys renkami</w:t>
-      </w:r>
-      <w:r>
-        <w:t xml:space="preserve"> kas dvi sekundes. Šie sensoriai pasirinkti dėl to, kad </w:t>
-      </w:r>
-      <w:r>
-        <w:t>šių sensorių gavome iš projekto vadovo</w:t>
-      </w:r>
-      <w:r>
-        <w:t>, jų funkcionalumo pilnai užtenka įgyvendinti projektą, yra pigūs bei turi biblioteką programavimui.</w:t>
-      </w:r>
-    </w:p>
-    <w:p>
-      <w:r>
-        <w:t>Sensorius turi keturias jungtis. Pirma skirta tiekti elektros srovę į sensorių, antra – duomenims gauti, o trečia ir ketvirta – įžeminimui. Nors sensorius turi dvi įžeminimo jungtis, užtenka naudoti tik vieną. Todėl projekto metu sensorių įžeminimui naudosime ketvirtą jungtį</w:t>
-      </w:r>
-      <w:r>
-        <w:t>.</w:t>
-      </w:r>
-    </w:p>
-    <w:p>
-      <w:r>
-        <w:lastRenderedPageBreak/>
-        <w:t>Sensorių jungimui prie kompiuterio naudojami „UTP“ kabeliai. Tokie kabeliai pasirinkti dėl to, kad juos gauname iš projekto vadovo ir jų pilnai užtenka įgyvendinti projektą.</w:t>
-      </w:r>
-    </w:p>
-    <w:p/>
+      <w:r>
+        <w:t>su</w:t>
+      </w:r>
+      <w:r>
+        <w:t>jungimas</w:t>
+      </w:r>
+    </w:p>
+    <w:p>
+      <w:r>
+        <w:t>Sensoriai pastatyti keturiuose patalpos kampuose</w:t>
+      </w:r>
+      <w:r>
+        <w:t xml:space="preserve"> prie lubų</w:t>
+      </w:r>
+      <w:r>
+        <w:t xml:space="preserve">. Du šaltojoje ir du karštojoje zonose. </w:t>
+      </w:r>
+      <w:r>
+        <w:t xml:space="preserve">Kompiuteris, prie kurio laidais jungiasi sensoriai yra užkeltas virš pakabinamų lubų, netoli vieno sensoriaus karštojoje zonoje. Atstumai nuo kompiuterio iki </w:t>
+      </w:r>
+      <w:r>
+        <w:t>sensorių yra apytiksliai: karštojoje zonoje – 1 metras ir 8 metrai, šaltojoje zonoje – 4 metrai ir 8 metrai. Žinoma laidai, skirti sujungti sensorius su kompiuteriu yra ilgesni, nes ne visi laidai nutiesti tiesiai iki sensoriaus, taip pat šiek tiek laido yra palikta atsargai.</w:t>
+      </w:r>
+    </w:p>
+    <w:p>
+      <w:pPr>
+        <w:rPr>
+          <w:color w:val="FF0000"/>
+        </w:rPr>
+      </w:pPr>
+      <w:r>
+        <w:t xml:space="preserve">Sensorių sujungti su kompiuteriu naudojame ilgus UTP kabelius ir trumpus pereinamus laidus su antgaliais, kurie </w:t>
+      </w:r>
+      <w:r>
+        <w:t xml:space="preserve">tiek kompiuterio, tiek sensorių jungtis </w:t>
+      </w:r>
+      <w:r>
+        <w:t xml:space="preserve">jungia su UTP laidu. </w:t>
+      </w:r>
+      <w:r>
+        <w:t xml:space="preserve">Sensoriui sujungti reikalingi trys laidai. </w:t>
+      </w:r>
+      <w:r>
+        <w:rPr>
+          <w:color w:val="FF0000"/>
+        </w:rPr>
+        <w:t>Čia reikia schemos</w:t>
+      </w:r>
+    </w:p>
+    <w:p>
+      <w:pPr>
+        <w:rPr>
+          <w:color w:val="000000" w:themeColor="text1"/>
+        </w:rPr>
+      </w:pPr>
+      <w:r>
+        <w:rPr>
+          <w:color w:val="000000" w:themeColor="text1"/>
+        </w:rPr>
+        <w:t>Sensoriui sujungti naudojami trys UTP kabelio laidai. Vienas elektros srovei, antras duomenims siųsti ir trečias – įžeminimui. Sutarta, kad kiekvienam elektros srovės laidui naudojame &lt;&gt; spalvos laidus, duomenims siųsti – &lt;&gt; spalvos laidus, o įžeminimui – &lt;&gt; spalvos laidus</w:t>
+      </w:r>
+      <w:r>
+        <w:rPr>
+          <w:color w:val="FF0000"/>
+        </w:rPr>
+        <w:t>(čia reikia parašyti spalvas)</w:t>
+      </w:r>
+      <w:r>
+        <w:rPr>
+          <w:color w:val="FF0000"/>
+        </w:rPr>
+        <w:t xml:space="preserve">. </w:t>
+      </w:r>
+      <w:r>
+        <w:rPr>
+          <w:color w:val="000000" w:themeColor="text1"/>
+        </w:rPr>
+        <w:t>Tokiu būdu nesunku susigaudyti, ką kuris laidas daro. Trys skirtingos spalvos naudojamos dėl to, kad ilgais atstumais siunčiant duomenis tuo pačiu laidu kaip ir elektros srovę</w:t>
+      </w:r>
+      <w:r>
+        <w:rPr>
+          <w:color w:val="000000" w:themeColor="text1"/>
+        </w:rPr>
+        <w:t>, informacija gali būti pakitusi dėl susidariusių elektromagnetinių laukų.</w:t>
+      </w:r>
+      <w:bookmarkStart w:id="11" w:name="_GoBack"/>
+      <w:bookmarkEnd w:id="11"/>
+    </w:p>
     <w:p>
       <w:pPr>
         <w:pStyle w:val="Heading2"/>
       </w:pPr>
       <w:r>
-        <w:t>Naudojamos sistemos</w:t>
-      </w:r>
-    </w:p>
-    <w:p>
-      <w:pPr>
-        <w:rPr>
-          <w:color w:val="FF0000"/>
-        </w:rPr>
-      </w:pPr>
-      <w:r>
-        <w:rPr>
-          <w:color w:val="FF0000"/>
-        </w:rPr>
-        <w:t xml:space="preserve">tekstas daugmaž apie tą sistemą į kurią siusim duomenis. Gal poskyrio pavadinimą </w:t>
-      </w:r>
-      <w:proofErr w:type="spellStart"/>
-      <w:r>
-        <w:rPr>
-          <w:color w:val="FF0000"/>
-        </w:rPr>
-        <w:t>pakeist</w:t>
-      </w:r>
-      <w:proofErr w:type="spellEnd"/>
-      <w:r>
-        <w:rPr>
-          <w:color w:val="FF0000"/>
-        </w:rPr>
-        <w:t>..</w:t>
-      </w:r>
-    </w:p>
-    <w:p>
-      <w:pPr>
-        <w:pStyle w:val="Heading2"/>
-      </w:pPr>
-      <w:r>
-        <w:t>Programavimo kalba ir bibliotekos</w:t>
-      </w:r>
-    </w:p>
-    <w:p>
-      <w:pPr>
-        <w:rPr>
-          <w:color w:val="FF0000"/>
-        </w:rPr>
-      </w:pPr>
-      <w:r>
-        <w:t>Termometrui kurti naudojama „</w:t>
-      </w:r>
-      <w:proofErr w:type="spellStart"/>
-      <w:r>
-        <w:t>Python</w:t>
-      </w:r>
-      <w:proofErr w:type="spellEnd"/>
-      <w:r>
-        <w:t xml:space="preserve">“ programavimo kalba. Ji pasirinkta dėl to, kad </w:t>
-      </w:r>
-      <w:r>
-        <w:rPr>
-          <w:color w:val="FF0000"/>
-        </w:rPr>
-        <w:t xml:space="preserve">kaip argumentuoti kad </w:t>
-      </w:r>
-      <w:proofErr w:type="spellStart"/>
-      <w:r>
-        <w:rPr>
-          <w:color w:val="FF0000"/>
-        </w:rPr>
-        <w:t>pythona</w:t>
-      </w:r>
-      <w:proofErr w:type="spellEnd"/>
-      <w:r>
-        <w:rPr>
-          <w:color w:val="FF0000"/>
-        </w:rPr>
-        <w:t xml:space="preserve"> imam?</w:t>
-      </w:r>
-    </w:p>
-    <w:p>
-      <w:r>
-        <w:t>Bendrauti su sensoriais naudojama papildoma biblioteka  „</w:t>
-      </w:r>
-      <w:proofErr w:type="spellStart"/>
-      <w:r>
-        <w:t>Adafruit_Python_DHT</w:t>
-      </w:r>
-      <w:proofErr w:type="spellEnd"/>
-      <w:r>
-        <w:t>“. Tai biblioteka, sukurta specialiai DHT serijos sensoriams naudojamiems su „</w:t>
-      </w:r>
-      <w:proofErr w:type="spellStart"/>
-      <w:r>
-        <w:t>Raspberry</w:t>
-      </w:r>
-      <w:proofErr w:type="spellEnd"/>
-      <w:r>
-        <w:t xml:space="preserve"> </w:t>
-      </w:r>
-      <w:proofErr w:type="spellStart"/>
-      <w:r>
-        <w:t>Pi</w:t>
-      </w:r>
-      <w:proofErr w:type="spellEnd"/>
-      <w:r>
-        <w:t xml:space="preserve">“. </w:t>
-      </w:r>
-      <w:r>
-        <w:t>Biblioteka pritaikyta „</w:t>
-      </w:r>
-      <w:proofErr w:type="spellStart"/>
-      <w:r>
-        <w:t>Python</w:t>
-      </w:r>
-      <w:proofErr w:type="spellEnd"/>
-      <w:r>
-        <w:t xml:space="preserve"> 2.6/2.7“ versijai. </w:t>
-      </w:r>
-      <w:r>
-        <w:t>Biblioteka yra nemokama. Licencija leidžia biblioteką bei su biblioteka susijusius failus naudoti, keisti, parduoti</w:t>
-      </w:r>
-      <w:r>
-        <w:t xml:space="preserve"> ar licencijuoti.</w:t>
-      </w:r>
-    </w:p>
-    <w:p>
-      <w:r>
-        <w:t xml:space="preserve">Pagrindiniai naudojami bibliotekos metodai yra  </w:t>
-      </w:r>
-      <w:proofErr w:type="spellStart"/>
-      <w:r>
-        <w:t>read</w:t>
-      </w:r>
-      <w:proofErr w:type="spellEnd"/>
-      <w:r>
-        <w:t xml:space="preserve"> ir </w:t>
-      </w:r>
-      <w:proofErr w:type="spellStart"/>
-      <w:r>
-        <w:t>read_retry</w:t>
-      </w:r>
-      <w:proofErr w:type="spellEnd"/>
-      <w:r>
-        <w:t>. Tai metodai, kurie gauna sensoriaus tipą, jei jungties numerį ir gr</w:t>
-      </w:r>
-      <w:r>
-        <w:t>ą</w:t>
-      </w:r>
-      <w:r>
-        <w:t xml:space="preserve">žina iš sensoriaus nuskaitytą kortežą (angl. </w:t>
-      </w:r>
-      <w:proofErr w:type="spellStart"/>
-      <w:r>
-        <w:t>Tuple</w:t>
-      </w:r>
-      <w:proofErr w:type="spellEnd"/>
-      <w:r>
-        <w:t>) su drėgniu ir temperatūra. Skirtumas tarp metodų tas, kad metodas „</w:t>
-      </w:r>
-      <w:proofErr w:type="spellStart"/>
-      <w:r>
-        <w:t>read</w:t>
-      </w:r>
-      <w:proofErr w:type="spellEnd"/>
-      <w:r>
-        <w:t>“ iš sensoriaus duomenis skaito tik vieną kartą</w:t>
-      </w:r>
-      <w:r>
-        <w:t xml:space="preserve"> ir grąžina nuskaitytą kortežą</w:t>
-      </w:r>
-      <w:r>
-        <w:t>, o metodas „</w:t>
-      </w:r>
-      <w:proofErr w:type="spellStart"/>
-      <w:r>
-        <w:t>read_retry</w:t>
-      </w:r>
-      <w:proofErr w:type="spellEnd"/>
-      <w:r>
-        <w:t>“ duomenis skaito</w:t>
-      </w:r>
-      <w:r>
-        <w:t xml:space="preserve"> penkiolika</w:t>
-      </w:r>
-      <w:r>
-        <w:t xml:space="preserve"> kartų ir gr</w:t>
-      </w:r>
-      <w:r>
-        <w:t>ą</w:t>
-      </w:r>
-      <w:r>
-        <w:t xml:space="preserve">žina pirmą </w:t>
-      </w:r>
-      <w:r>
-        <w:t>nuskaitytą netuščią kortežą.</w:t>
+        <w:t>P</w:t>
+      </w:r>
+      <w:r>
+        <w:t>risijungimas</w:t>
+      </w:r>
+    </w:p>
+    <w:p>
+      <w:pPr>
+        <w:rPr>
+          <w:color w:val="FF0000"/>
+        </w:rPr>
+      </w:pPr>
+      <w:r>
+        <w:rPr>
+          <w:color w:val="FF0000"/>
+        </w:rPr>
+        <w:t>tekstas daugmaž apie tai kaip padarytas prisijungimas prie raspberio</w:t>
       </w:r>
     </w:p>
     <w:p>
       <w:pPr>
         <w:pStyle w:val="Heading1"/>
       </w:pPr>
-      <w:bookmarkStart w:id="13" w:name="_Toc449269805"/>
-      <w:r>
-        <w:t>Termometro konstravimas (kažkaip gražiai pavadint</w:t>
-      </w:r>
-      <w:r>
-        <w:t>i</w:t>
-      </w:r>
-      <w:r>
-        <w:t>)</w:t>
+      <w:bookmarkStart w:id="12" w:name="_Toc449269806"/>
+      <w:r>
+        <w:t>Termometro programavimas</w:t>
+      </w:r>
+      <w:bookmarkEnd w:id="12"/>
+    </w:p>
+    <w:p>
+      <w:pPr>
+        <w:pStyle w:val="Heading1"/>
+      </w:pPr>
+      <w:bookmarkStart w:id="13" w:name="_Toc449269807"/>
+      <w:r>
+        <w:t>Testavimas</w:t>
       </w:r>
       <w:bookmarkEnd w:id="13"/>
-    </w:p>
-    <w:p>
-      <w:pPr>
-        <w:pStyle w:val="Heading2"/>
-      </w:pPr>
-      <w:r>
-        <w:t>Patalpa</w:t>
-      </w:r>
-    </w:p>
-    <w:p>
-      <w:pPr>
-        <w:rPr>
-          <w:color w:val="FF0000"/>
-        </w:rPr>
-      </w:pPr>
-      <w:r>
-        <w:rPr>
-          <w:color w:val="FF0000"/>
-        </w:rPr>
-        <w:t>tekstas daugmaž apie patalpą kurioj bus termom</w:t>
-      </w:r>
-      <w:bookmarkStart w:id="14" w:name="_GoBack"/>
-      <w:bookmarkEnd w:id="14"/>
-      <w:r>
-        <w:rPr>
-          <w:color w:val="FF0000"/>
-        </w:rPr>
-        <w:t>etras</w:t>
-      </w:r>
-    </w:p>
-    <w:p>
-      <w:pPr>
-        <w:pStyle w:val="Heading2"/>
-      </w:pPr>
-      <w:r>
-        <w:t>laidų jungimas</w:t>
-      </w:r>
-    </w:p>
-    <w:p>
-      <w:pPr>
-        <w:rPr>
-          <w:color w:val="FF0000"/>
-        </w:rPr>
-      </w:pPr>
-      <w:r>
-        <w:rPr>
-          <w:color w:val="FF0000"/>
-        </w:rPr>
-        <w:t>kaip sujungti laidai</w:t>
-      </w:r>
-    </w:p>
-    <w:p>
-      <w:pPr>
-        <w:pStyle w:val="Heading2"/>
-      </w:pPr>
-      <w:r>
-        <w:t>prisijungimas</w:t>
-      </w:r>
-    </w:p>
-    <w:p>
-      <w:pPr>
-        <w:rPr>
-          <w:color w:val="FF0000"/>
-        </w:rPr>
-      </w:pPr>
-      <w:r>
-        <w:rPr>
-          <w:color w:val="FF0000"/>
-        </w:rPr>
-        <w:t xml:space="preserve">tekstas daugmaž apie tai kaip padarytas prisijungimas prie </w:t>
-      </w:r>
-      <w:proofErr w:type="spellStart"/>
-      <w:r>
-        <w:rPr>
-          <w:color w:val="FF0000"/>
-        </w:rPr>
-        <w:t>raspberio</w:t>
-      </w:r>
-      <w:proofErr w:type="spellEnd"/>
-    </w:p>
-    <w:p>
-      <w:pPr>
-        <w:pStyle w:val="Heading1"/>
-      </w:pPr>
-      <w:bookmarkStart w:id="15" w:name="_Toc449269806"/>
-      <w:r>
-        <w:t>Termometro programavimas</w:t>
-      </w:r>
-      <w:bookmarkEnd w:id="15"/>
-    </w:p>
-    <w:p>
-      <w:pPr>
-        <w:pStyle w:val="Heading1"/>
-        <w:rPr>
-          <w:rFonts w:cstheme="minorBidi"/>
-          <w:sz w:val="24"/>
-          <w:szCs w:val="22"/>
-        </w:rPr>
-      </w:pPr>
-      <w:bookmarkStart w:id="16" w:name="_Toc449269807"/>
-      <w:r>
-        <w:t>Testavimas</w:t>
-      </w:r>
-      <w:bookmarkEnd w:id="16"/>
     </w:p>
     <w:sectPr>
       <w:footerReference w:type="default" r:id="rId9"/>
@@ -3565,7 +3134,7 @@
           <w:rPr>
             <w:noProof/>
           </w:rPr>
-          <w:t>7</w:t>
+          <w:t>8</w:t>
         </w:r>
         <w:r>
           <w:rPr>
@@ -6930,7 +6499,7 @@
 </file>
 
 <file path=customXml/itemProps1.xml><?xml version="1.0" encoding="utf-8"?>
-<ds:datastoreItem xmlns:ds="http://schemas.openxmlformats.org/officeDocument/2006/customXml" ds:itemID="{5488F4A3-94F1-4F6D-A212-7674ABF3A4B8}">
+<ds:datastoreItem xmlns:ds="http://schemas.openxmlformats.org/officeDocument/2006/customXml" ds:itemID="{05DA7E96-D3DC-45AD-90C8-BDFECE6CEA5B}">
   <ds:schemaRefs>
     <ds:schemaRef ds:uri="http://schemas.openxmlformats.org/officeDocument/2006/bibliography"/>
   </ds:schemaRefs>

</xml_diff>